<commit_message>
Inserido o manobrista e a atendente de caixa nos envolvidos
</commit_message>
<xml_diff>
--- a/negocio/visao_negocio.docx
+++ b/negocio/visao_negocio.docx
@@ -96,104 +96,6 @@
           <w:lang w:val="pt-BR"/>
         </w:rPr>
       </w:pPr>
-    </w:p>
-    <w:p>
-      <w:pPr>
-        <w:pStyle w:val="InfoBlue"/>
-        <w:rPr>
-          <w:lang w:val="pt-BR"/>
-        </w:rPr>
-      </w:pPr>
-      <w:r>
-        <w:rPr>
-          <w:lang w:val="pt-BR"/>
-        </w:rPr>
-        <w:t xml:space="preserve">[Observação: O </w:t>
-      </w:r>
-      <w:proofErr w:type="spellStart"/>
-      <w:r>
-        <w:rPr>
-          <w:lang w:val="pt-BR"/>
-        </w:rPr>
-        <w:t>template</w:t>
-      </w:r>
-      <w:proofErr w:type="spellEnd"/>
-      <w:r>
-        <w:rPr>
-          <w:lang w:val="pt-BR"/>
-        </w:rPr>
-        <w:t xml:space="preserve"> a seguir é fornecido para uso com o </w:t>
-      </w:r>
-      <w:proofErr w:type="spellStart"/>
-      <w:r>
-        <w:rPr>
-          <w:lang w:val="pt-BR"/>
-        </w:rPr>
-        <w:t>Rational</w:t>
-      </w:r>
-      <w:proofErr w:type="spellEnd"/>
-      <w:r>
-        <w:rPr>
-          <w:lang w:val="pt-BR"/>
-        </w:rPr>
-        <w:t xml:space="preserve"> </w:t>
-      </w:r>
-      <w:proofErr w:type="spellStart"/>
-      <w:r>
-        <w:rPr>
-          <w:lang w:val="pt-BR"/>
-        </w:rPr>
-        <w:t>Unified</w:t>
-      </w:r>
-      <w:proofErr w:type="spellEnd"/>
-      <w:r>
-        <w:rPr>
-          <w:lang w:val="pt-BR"/>
-        </w:rPr>
-        <w:t xml:space="preserve"> Process (RUP). O texto em azul exibido entre colchetes e em itálico (</w:t>
-      </w:r>
-      <w:proofErr w:type="spellStart"/>
-      <w:r>
-        <w:rPr>
-          <w:lang w:val="pt-BR"/>
-        </w:rPr>
-        <w:t>style</w:t>
-      </w:r>
-      <w:proofErr w:type="spellEnd"/>
-      <w:r>
-        <w:rPr>
-          <w:lang w:val="pt-BR"/>
-        </w:rPr>
-        <w:t>=</w:t>
-      </w:r>
-      <w:proofErr w:type="spellStart"/>
-      <w:r>
-        <w:rPr>
-          <w:lang w:val="pt-BR"/>
-        </w:rPr>
-        <w:t>InfoBlue</w:t>
-      </w:r>
-      <w:proofErr w:type="spellEnd"/>
-      <w:r>
-        <w:rPr>
-          <w:lang w:val="pt-BR"/>
-        </w:rPr>
-        <w:t>) foi incluído para orientar o autor e deve ser excluído antes da publicação do documento. Qualquer parágrafo inserido após esse estilo será definido automaticamente como normal (estilo=</w:t>
-      </w:r>
-      <w:proofErr w:type="spellStart"/>
-      <w:r>
-        <w:rPr>
-          <w:lang w:val="pt-BR"/>
-        </w:rPr>
-        <w:t>BodyText</w:t>
-      </w:r>
-      <w:proofErr w:type="spellEnd"/>
-      <w:r>
-        <w:rPr>
-          <w:lang w:val="pt-BR"/>
-        </w:rPr>
-        <w:t>).]</w:t>
-      </w:r>
     </w:p>
     <w:p>
       <w:pPr>
@@ -216,129 +118,15 @@
           <w:docGrid w:linePitch="360"/>
         </w:sectPr>
       </w:pPr>
-      <w:r>
-        <w:rPr>
-          <w:lang w:val="pt-BR"/>
-        </w:rPr>
-        <w:t>[Para personalizar campos automáticos no Microsoft Word (que exibem um plano de fundo cinza quando selecionados), selecione File&gt;</w:t>
-      </w:r>
-      <w:proofErr w:type="spellStart"/>
-      <w:r>
-        <w:rPr>
-          <w:lang w:val="pt-BR"/>
-        </w:rPr>
-        <w:t>Properties</w:t>
-      </w:r>
-      <w:proofErr w:type="spellEnd"/>
-      <w:r>
-        <w:rPr>
-          <w:lang w:val="pt-BR"/>
-        </w:rPr>
-        <w:t xml:space="preserve"> e substitua os campos </w:t>
-      </w:r>
-      <w:proofErr w:type="spellStart"/>
-      <w:r>
-        <w:rPr>
-          <w:lang w:val="pt-BR"/>
-        </w:rPr>
-        <w:t>Title</w:t>
-      </w:r>
-      <w:proofErr w:type="spellEnd"/>
-      <w:r>
-        <w:rPr>
-          <w:lang w:val="pt-BR"/>
-        </w:rPr>
-        <w:t xml:space="preserve">, </w:t>
-      </w:r>
-      <w:proofErr w:type="spellStart"/>
-      <w:r>
-        <w:rPr>
-          <w:lang w:val="pt-BR"/>
-        </w:rPr>
-        <w:t>Subject</w:t>
-      </w:r>
-      <w:proofErr w:type="spellEnd"/>
-      <w:r>
-        <w:rPr>
-          <w:lang w:val="pt-BR"/>
-        </w:rPr>
-        <w:t xml:space="preserve"> e </w:t>
-      </w:r>
-      <w:proofErr w:type="spellStart"/>
-      <w:r>
-        <w:rPr>
-          <w:lang w:val="pt-BR"/>
-        </w:rPr>
-        <w:t>Company</w:t>
-      </w:r>
-      <w:proofErr w:type="spellEnd"/>
-      <w:r>
-        <w:rPr>
-          <w:lang w:val="pt-BR"/>
-        </w:rPr>
-        <w:t xml:space="preserve"> pelas informações apropriadas deste documento. Depois de você fechar a caixa de diálogo, os campos automáticos poderão ser atualizados em todo o documento, selecionando </w:t>
-      </w:r>
-      <w:proofErr w:type="spellStart"/>
-      <w:r>
-        <w:rPr>
-          <w:lang w:val="pt-BR"/>
-        </w:rPr>
-        <w:t>Edit</w:t>
-      </w:r>
-      <w:proofErr w:type="spellEnd"/>
-      <w:r>
-        <w:rPr>
-          <w:lang w:val="pt-BR"/>
-        </w:rPr>
-        <w:t>&gt;</w:t>
-      </w:r>
-      <w:proofErr w:type="spellStart"/>
-      <w:r>
-        <w:rPr>
-          <w:lang w:val="pt-BR"/>
-        </w:rPr>
-        <w:t>Select</w:t>
-      </w:r>
-      <w:proofErr w:type="spellEnd"/>
-      <w:r>
-        <w:rPr>
-          <w:lang w:val="pt-BR"/>
-        </w:rPr>
-        <w:t xml:space="preserve"> All (ou </w:t>
-      </w:r>
-      <w:proofErr w:type="spellStart"/>
-      <w:r>
-        <w:rPr>
-          <w:lang w:val="pt-BR"/>
-        </w:rPr>
-        <w:t>Ctrl-A</w:t>
-      </w:r>
-      <w:proofErr w:type="spellEnd"/>
-      <w:r>
-        <w:rPr>
-          <w:lang w:val="pt-BR"/>
-        </w:rPr>
-        <w:t>) e pressionando F9, ou simplesmente clicando no campo e pressionando F9. Isso deve ser feito separadamente para Cabeçalhos e Rodapés. Alt-F9 alterna entre a exibição de n</w:t>
-      </w:r>
     </w:p>
     <w:p>
       <w:pPr>
         <w:pStyle w:val="Heading"/>
       </w:pPr>
-      <w:proofErr w:type="spellStart"/>
       <w:r>
         <w:lastRenderedPageBreak/>
-        <w:t>Histórico</w:t>
-      </w:r>
-      <w:proofErr w:type="spellEnd"/>
-      <w:r>
-        <w:t xml:space="preserve"> da </w:t>
-      </w:r>
-      <w:proofErr w:type="spellStart"/>
-      <w:r>
-        <w:t>Revisão</w:t>
-      </w:r>
-      <w:proofErr w:type="spellEnd"/>
+        <w:t>Histórico da Revisão</w:t>
+      </w:r>
     </w:p>
     <w:tbl>
       <w:tblPr>
@@ -609,21 +397,7 @@
               <w:rPr>
                 <w:lang w:val="pt-BR"/>
               </w:rPr>
-              <w:t xml:space="preserve">Lucas </w:t>
-            </w:r>
-            <w:proofErr w:type="spellStart"/>
-            <w:r>
-              <w:rPr>
-                <w:lang w:val="pt-BR"/>
-              </w:rPr>
-              <w:t>Faustini</w:t>
-            </w:r>
-            <w:proofErr w:type="spellEnd"/>
-            <w:r>
-              <w:rPr>
-                <w:lang w:val="pt-BR"/>
-              </w:rPr>
-              <w:t xml:space="preserve"> de Melo</w:t>
+              <w:t>Lucas Faustini de Melo</w:t>
             </w:r>
           </w:p>
         </w:tc>
@@ -907,362 +681,1460 @@
         <w:p>
           <w:pPr>
             <w:pStyle w:val="Sumrio1"/>
+            <w:tabs>
+              <w:tab w:val="left" w:pos="432"/>
+            </w:tabs>
+            <w:rPr>
+              <w:rFonts w:asciiTheme="minorHAnsi" w:eastAsiaTheme="minorEastAsia" w:hAnsiTheme="minorHAnsi" w:cstheme="minorBidi"/>
+              <w:noProof/>
+              <w:sz w:val="22"/>
+              <w:szCs w:val="22"/>
+              <w:lang w:val="pt-BR" w:eastAsia="pt-BR"/>
+            </w:rPr>
+          </w:pPr>
+          <w:r>
+            <w:fldChar w:fldCharType="begin"/>
+          </w:r>
+          <w:r>
             <w:rPr>
               <w:lang w:val="pt-BR"/>
             </w:rPr>
-          </w:pPr>
-          <w:r>
+            <w:instrText>TOC \o "1-3"</w:instrText>
+          </w:r>
+          <w:r>
+            <w:fldChar w:fldCharType="separate"/>
+          </w:r>
+          <w:r>
+            <w:rPr>
+              <w:noProof/>
+              <w:lang w:val="pt-BR"/>
+            </w:rPr>
+            <w:t>1.</w:t>
+          </w:r>
+          <w:r>
+            <w:rPr>
+              <w:rFonts w:asciiTheme="minorHAnsi" w:eastAsiaTheme="minorEastAsia" w:hAnsiTheme="minorHAnsi" w:cstheme="minorBidi"/>
+              <w:noProof/>
+              <w:sz w:val="22"/>
+              <w:szCs w:val="22"/>
+              <w:lang w:val="pt-BR" w:eastAsia="pt-BR"/>
+            </w:rPr>
+            <w:tab/>
+          </w:r>
+          <w:r>
+            <w:rPr>
+              <w:noProof/>
+              <w:lang w:val="pt-BR"/>
+            </w:rPr>
+            <w:t>Introdução</w:t>
+          </w:r>
+          <w:r>
+            <w:rPr>
+              <w:noProof/>
+            </w:rPr>
+            <w:tab/>
+          </w:r>
+          <w:r>
+            <w:rPr>
+              <w:noProof/>
+            </w:rPr>
             <w:fldChar w:fldCharType="begin"/>
           </w:r>
           <w:r>
             <w:rPr>
-              <w:lang w:val="pt-BR"/>
-            </w:rPr>
-            <w:instrText>TOC \o "1-3"</w:instrText>
-          </w:r>
-          <w:r>
+              <w:noProof/>
+            </w:rPr>
+            <w:instrText xml:space="preserve"> PAGEREF _Toc74949780 \h </w:instrText>
+          </w:r>
+          <w:r>
+            <w:rPr>
+              <w:noProof/>
+            </w:rPr>
+          </w:r>
+          <w:r>
+            <w:rPr>
+              <w:noProof/>
+            </w:rPr>
             <w:fldChar w:fldCharType="separate"/>
           </w:r>
           <w:r>
             <w:rPr>
-              <w:lang w:val="pt-BR"/>
-            </w:rPr>
-            <w:t>1.  Introdução</w:t>
-          </w:r>
-          <w:r>
-            <w:rPr>
-              <w:lang w:val="pt-BR"/>
-            </w:rPr>
-            <w:tab/>
-          </w:r>
-          <w:hyperlink w:anchor="__RefHeading___Toc18206461">
-            <w:r>
-              <w:rPr>
-                <w:rStyle w:val="IndexLink"/>
-                <w:lang w:val="pt-BR"/>
-              </w:rPr>
-              <w:t>4</w:t>
-            </w:r>
-          </w:hyperlink>
+              <w:noProof/>
+            </w:rPr>
+            <w:t>4</w:t>
+          </w:r>
+          <w:r>
+            <w:rPr>
+              <w:noProof/>
+            </w:rPr>
+            <w:fldChar w:fldCharType="end"/>
+          </w:r>
         </w:p>
         <w:p>
           <w:pPr>
             <w:pStyle w:val="Sumrio2"/>
-            <w:rPr>
+            <w:tabs>
+              <w:tab w:val="left" w:pos="990"/>
+            </w:tabs>
+            <w:rPr>
+              <w:rFonts w:asciiTheme="minorHAnsi" w:eastAsiaTheme="minorEastAsia" w:hAnsiTheme="minorHAnsi" w:cstheme="minorBidi"/>
+              <w:noProof/>
+              <w:sz w:val="22"/>
+              <w:szCs w:val="22"/>
+              <w:lang w:val="pt-BR" w:eastAsia="pt-BR"/>
+            </w:rPr>
+          </w:pPr>
+          <w:r>
+            <w:rPr>
+              <w:noProof/>
               <w:lang w:val="pt-BR"/>
             </w:rPr>
-          </w:pPr>
-          <w:r>
-            <w:rPr>
+            <w:t>1.1</w:t>
+          </w:r>
+          <w:r>
+            <w:rPr>
+              <w:rFonts w:asciiTheme="minorHAnsi" w:eastAsiaTheme="minorEastAsia" w:hAnsiTheme="minorHAnsi" w:cstheme="minorBidi"/>
+              <w:noProof/>
+              <w:sz w:val="22"/>
+              <w:szCs w:val="22"/>
+              <w:lang w:val="pt-BR" w:eastAsia="pt-BR"/>
+            </w:rPr>
+            <w:tab/>
+          </w:r>
+          <w:r>
+            <w:rPr>
+              <w:noProof/>
               <w:lang w:val="pt-BR"/>
             </w:rPr>
-            <w:t>1.1  Finalidade</w:t>
-          </w:r>
-          <w:r>
-            <w:rPr>
-              <w:lang w:val="pt-BR"/>
+            <w:t>Finalidade</w:t>
+          </w:r>
+          <w:r>
+            <w:rPr>
+              <w:noProof/>
             </w:rPr>
             <w:tab/>
           </w:r>
-          <w:hyperlink w:anchor="__RefHeading___Toc18206462">
-            <w:r>
-              <w:rPr>
-                <w:rStyle w:val="IndexLink"/>
-                <w:lang w:val="pt-BR"/>
-              </w:rPr>
-              <w:t>4</w:t>
-            </w:r>
-          </w:hyperlink>
+          <w:r>
+            <w:rPr>
+              <w:noProof/>
+            </w:rPr>
+            <w:fldChar w:fldCharType="begin"/>
+          </w:r>
+          <w:r>
+            <w:rPr>
+              <w:noProof/>
+            </w:rPr>
+            <w:instrText xml:space="preserve"> PAGEREF _Toc74949781 \h </w:instrText>
+          </w:r>
+          <w:r>
+            <w:rPr>
+              <w:noProof/>
+            </w:rPr>
+          </w:r>
+          <w:r>
+            <w:rPr>
+              <w:noProof/>
+            </w:rPr>
+            <w:fldChar w:fldCharType="separate"/>
+          </w:r>
+          <w:r>
+            <w:rPr>
+              <w:noProof/>
+            </w:rPr>
+            <w:t>4</w:t>
+          </w:r>
+          <w:r>
+            <w:rPr>
+              <w:noProof/>
+            </w:rPr>
+            <w:fldChar w:fldCharType="end"/>
+          </w:r>
         </w:p>
         <w:p>
           <w:pPr>
             <w:pStyle w:val="Sumrio2"/>
-            <w:rPr>
+            <w:tabs>
+              <w:tab w:val="left" w:pos="990"/>
+            </w:tabs>
+            <w:rPr>
+              <w:rFonts w:asciiTheme="minorHAnsi" w:eastAsiaTheme="minorEastAsia" w:hAnsiTheme="minorHAnsi" w:cstheme="minorBidi"/>
+              <w:noProof/>
+              <w:sz w:val="22"/>
+              <w:szCs w:val="22"/>
+              <w:lang w:val="pt-BR" w:eastAsia="pt-BR"/>
+            </w:rPr>
+          </w:pPr>
+          <w:r>
+            <w:rPr>
+              <w:noProof/>
               <w:lang w:val="pt-BR"/>
             </w:rPr>
-          </w:pPr>
-          <w:r>
-            <w:rPr>
+            <w:t>1.2</w:t>
+          </w:r>
+          <w:r>
+            <w:rPr>
+              <w:rFonts w:asciiTheme="minorHAnsi" w:eastAsiaTheme="minorEastAsia" w:hAnsiTheme="minorHAnsi" w:cstheme="minorBidi"/>
+              <w:noProof/>
+              <w:sz w:val="22"/>
+              <w:szCs w:val="22"/>
+              <w:lang w:val="pt-BR" w:eastAsia="pt-BR"/>
+            </w:rPr>
+            <w:tab/>
+          </w:r>
+          <w:r>
+            <w:rPr>
+              <w:noProof/>
               <w:lang w:val="pt-BR"/>
             </w:rPr>
-            <w:t>1.2  Escopo</w:t>
-          </w:r>
-          <w:r>
-            <w:rPr>
-              <w:lang w:val="pt-BR"/>
+            <w:t>Escopo</w:t>
+          </w:r>
+          <w:r>
+            <w:rPr>
+              <w:noProof/>
             </w:rPr>
             <w:tab/>
           </w:r>
-          <w:hyperlink w:anchor="__RefHeading___Toc18206463">
-            <w:r>
-              <w:rPr>
-                <w:rStyle w:val="IndexLink"/>
-                <w:lang w:val="pt-BR"/>
-              </w:rPr>
-              <w:t>4</w:t>
-            </w:r>
-          </w:hyperlink>
+          <w:r>
+            <w:rPr>
+              <w:noProof/>
+            </w:rPr>
+            <w:fldChar w:fldCharType="begin"/>
+          </w:r>
+          <w:r>
+            <w:rPr>
+              <w:noProof/>
+            </w:rPr>
+            <w:instrText xml:space="preserve"> PAGEREF _Toc74949782 \h </w:instrText>
+          </w:r>
+          <w:r>
+            <w:rPr>
+              <w:noProof/>
+            </w:rPr>
+          </w:r>
+          <w:r>
+            <w:rPr>
+              <w:noProof/>
+            </w:rPr>
+            <w:fldChar w:fldCharType="separate"/>
+          </w:r>
+          <w:r>
+            <w:rPr>
+              <w:noProof/>
+            </w:rPr>
+            <w:t>4</w:t>
+          </w:r>
+          <w:r>
+            <w:rPr>
+              <w:noProof/>
+            </w:rPr>
+            <w:fldChar w:fldCharType="end"/>
+          </w:r>
         </w:p>
         <w:p>
           <w:pPr>
             <w:pStyle w:val="Sumrio2"/>
-            <w:rPr>
+            <w:tabs>
+              <w:tab w:val="left" w:pos="990"/>
+            </w:tabs>
+            <w:rPr>
+              <w:rFonts w:asciiTheme="minorHAnsi" w:eastAsiaTheme="minorEastAsia" w:hAnsiTheme="minorHAnsi" w:cstheme="minorBidi"/>
+              <w:noProof/>
+              <w:sz w:val="22"/>
+              <w:szCs w:val="22"/>
+              <w:lang w:val="pt-BR" w:eastAsia="pt-BR"/>
+            </w:rPr>
+          </w:pPr>
+          <w:r>
+            <w:rPr>
+              <w:noProof/>
               <w:lang w:val="pt-BR"/>
             </w:rPr>
+            <w:t>1.3</w:t>
+          </w:r>
+          <w:r>
+            <w:rPr>
+              <w:rFonts w:asciiTheme="minorHAnsi" w:eastAsiaTheme="minorEastAsia" w:hAnsiTheme="minorHAnsi" w:cstheme="minorBidi"/>
+              <w:noProof/>
+              <w:sz w:val="22"/>
+              <w:szCs w:val="22"/>
+              <w:lang w:val="pt-BR" w:eastAsia="pt-BR"/>
+            </w:rPr>
+            <w:tab/>
+          </w:r>
+          <w:r>
+            <w:rPr>
+              <w:noProof/>
+              <w:lang w:val="pt-BR"/>
+            </w:rPr>
+            <w:t>Visão Geral</w:t>
+          </w:r>
+          <w:r>
+            <w:rPr>
+              <w:noProof/>
+            </w:rPr>
+            <w:tab/>
+          </w:r>
+          <w:r>
+            <w:rPr>
+              <w:noProof/>
+            </w:rPr>
+            <w:fldChar w:fldCharType="begin"/>
+          </w:r>
+          <w:r>
+            <w:rPr>
+              <w:noProof/>
+            </w:rPr>
+            <w:instrText xml:space="preserve"> PAGEREF _Toc74949783 \h </w:instrText>
+          </w:r>
+          <w:r>
+            <w:rPr>
+              <w:noProof/>
+            </w:rPr>
+          </w:r>
+          <w:r>
+            <w:rPr>
+              <w:noProof/>
+            </w:rPr>
+            <w:fldChar w:fldCharType="separate"/>
+          </w:r>
+          <w:r>
+            <w:rPr>
+              <w:noProof/>
+            </w:rPr>
+            <w:t>4</w:t>
+          </w:r>
+          <w:r>
+            <w:rPr>
+              <w:noProof/>
+            </w:rPr>
+            <w:fldChar w:fldCharType="end"/>
+          </w:r>
+        </w:p>
+        <w:p>
+          <w:pPr>
+            <w:pStyle w:val="Sumrio1"/>
+            <w:tabs>
+              <w:tab w:val="left" w:pos="432"/>
+            </w:tabs>
+            <w:rPr>
+              <w:rFonts w:asciiTheme="minorHAnsi" w:eastAsiaTheme="minorEastAsia" w:hAnsiTheme="minorHAnsi" w:cstheme="minorBidi"/>
+              <w:noProof/>
+              <w:sz w:val="22"/>
+              <w:szCs w:val="22"/>
+              <w:lang w:val="pt-BR" w:eastAsia="pt-BR"/>
+            </w:rPr>
           </w:pPr>
           <w:r>
             <w:rPr>
+              <w:noProof/>
               <w:lang w:val="pt-BR"/>
             </w:rPr>
-            <w:t>1.3  Referências</w:t>
-          </w:r>
-          <w:r>
-            <w:rPr>
+            <w:t>2.</w:t>
+          </w:r>
+          <w:r>
+            <w:rPr>
+              <w:rFonts w:asciiTheme="minorHAnsi" w:eastAsiaTheme="minorEastAsia" w:hAnsiTheme="minorHAnsi" w:cstheme="minorBidi"/>
+              <w:noProof/>
+              <w:sz w:val="22"/>
+              <w:szCs w:val="22"/>
+              <w:lang w:val="pt-BR" w:eastAsia="pt-BR"/>
+            </w:rPr>
+            <w:tab/>
+          </w:r>
+          <w:r>
+            <w:rPr>
+              <w:noProof/>
               <w:lang w:val="pt-BR"/>
             </w:rPr>
+            <w:t>Objetivos da Modelagem de Negócios</w:t>
+          </w:r>
+          <w:r>
+            <w:rPr>
+              <w:noProof/>
+            </w:rPr>
             <w:tab/>
           </w:r>
-          <w:hyperlink w:anchor="__RefHeading___Toc18206465">
-            <w:r>
-              <w:rPr>
-                <w:rStyle w:val="IndexLink"/>
-                <w:lang w:val="pt-BR"/>
-              </w:rPr>
-              <w:t>4</w:t>
-            </w:r>
-          </w:hyperlink>
+          <w:r>
+            <w:rPr>
+              <w:noProof/>
+            </w:rPr>
+            <w:fldChar w:fldCharType="begin"/>
+          </w:r>
+          <w:r>
+            <w:rPr>
+              <w:noProof/>
+            </w:rPr>
+            <w:instrText xml:space="preserve"> PAGEREF _Toc74949784 \h </w:instrText>
+          </w:r>
+          <w:r>
+            <w:rPr>
+              <w:noProof/>
+            </w:rPr>
+          </w:r>
+          <w:r>
+            <w:rPr>
+              <w:noProof/>
+            </w:rPr>
+            <w:fldChar w:fldCharType="separate"/>
+          </w:r>
+          <w:r>
+            <w:rPr>
+              <w:noProof/>
+            </w:rPr>
+            <w:t>4</w:t>
+          </w:r>
+          <w:r>
+            <w:rPr>
+              <w:noProof/>
+            </w:rPr>
+            <w:fldChar w:fldCharType="end"/>
+          </w:r>
         </w:p>
         <w:p>
           <w:pPr>
             <w:pStyle w:val="Sumrio2"/>
-            <w:rPr>
+            <w:tabs>
+              <w:tab w:val="left" w:pos="990"/>
+            </w:tabs>
+            <w:rPr>
+              <w:rFonts w:asciiTheme="minorHAnsi" w:eastAsiaTheme="minorEastAsia" w:hAnsiTheme="minorHAnsi" w:cstheme="minorBidi"/>
+              <w:noProof/>
+              <w:sz w:val="22"/>
+              <w:szCs w:val="22"/>
+              <w:lang w:val="pt-BR" w:eastAsia="pt-BR"/>
+            </w:rPr>
+          </w:pPr>
+          <w:r>
+            <w:rPr>
+              <w:noProof/>
               <w:lang w:val="pt-BR"/>
             </w:rPr>
-          </w:pPr>
-          <w:r>
-            <w:rPr>
+            <w:t>2.1</w:t>
+          </w:r>
+          <w:r>
+            <w:rPr>
+              <w:rFonts w:asciiTheme="minorHAnsi" w:eastAsiaTheme="minorEastAsia" w:hAnsiTheme="minorHAnsi" w:cstheme="minorBidi"/>
+              <w:noProof/>
+              <w:sz w:val="22"/>
+              <w:szCs w:val="22"/>
+              <w:lang w:val="pt-BR" w:eastAsia="pt-BR"/>
+            </w:rPr>
+            <w:tab/>
+          </w:r>
+          <w:r>
+            <w:rPr>
+              <w:noProof/>
               <w:lang w:val="pt-BR"/>
             </w:rPr>
-            <w:t>1.4  Visão Geral</w:t>
-          </w:r>
-          <w:r>
-            <w:rPr>
-              <w:lang w:val="pt-BR"/>
+            <w:t>Compreender o funcionamento e organização do negócio</w:t>
+          </w:r>
+          <w:r>
+            <w:rPr>
+              <w:noProof/>
             </w:rPr>
             <w:tab/>
           </w:r>
-          <w:hyperlink w:anchor="__RefHeading___Toc18206466">
-            <w:r>
-              <w:rPr>
-                <w:rStyle w:val="IndexLink"/>
-                <w:lang w:val="pt-BR"/>
-              </w:rPr>
-              <w:t>4</w:t>
-            </w:r>
-          </w:hyperlink>
+          <w:r>
+            <w:rPr>
+              <w:noProof/>
+            </w:rPr>
+            <w:fldChar w:fldCharType="begin"/>
+          </w:r>
+          <w:r>
+            <w:rPr>
+              <w:noProof/>
+            </w:rPr>
+            <w:instrText xml:space="preserve"> PAGEREF _Toc74949785 \h </w:instrText>
+          </w:r>
+          <w:r>
+            <w:rPr>
+              <w:noProof/>
+            </w:rPr>
+          </w:r>
+          <w:r>
+            <w:rPr>
+              <w:noProof/>
+            </w:rPr>
+            <w:fldChar w:fldCharType="separate"/>
+          </w:r>
+          <w:r>
+            <w:rPr>
+              <w:noProof/>
+            </w:rPr>
+            <w:t>4</w:t>
+          </w:r>
+          <w:r>
+            <w:rPr>
+              <w:noProof/>
+            </w:rPr>
+            <w:fldChar w:fldCharType="end"/>
+          </w:r>
         </w:p>
         <w:p>
           <w:pPr>
             <w:pStyle w:val="Sumrio1"/>
-            <w:rPr>
+            <w:tabs>
+              <w:tab w:val="left" w:pos="432"/>
+            </w:tabs>
+            <w:rPr>
+              <w:rFonts w:asciiTheme="minorHAnsi" w:eastAsiaTheme="minorEastAsia" w:hAnsiTheme="minorHAnsi" w:cstheme="minorBidi"/>
+              <w:noProof/>
+              <w:sz w:val="22"/>
+              <w:szCs w:val="22"/>
+              <w:lang w:val="pt-BR" w:eastAsia="pt-BR"/>
+            </w:rPr>
+          </w:pPr>
+          <w:r>
+            <w:rPr>
+              <w:noProof/>
               <w:lang w:val="pt-BR"/>
             </w:rPr>
-          </w:pPr>
-          <w:r>
-            <w:rPr>
+            <w:t>3.</w:t>
+          </w:r>
+          <w:r>
+            <w:rPr>
+              <w:rFonts w:asciiTheme="minorHAnsi" w:eastAsiaTheme="minorEastAsia" w:hAnsiTheme="minorHAnsi" w:cstheme="minorBidi"/>
+              <w:noProof/>
+              <w:sz w:val="22"/>
+              <w:szCs w:val="22"/>
+              <w:lang w:val="pt-BR" w:eastAsia="pt-BR"/>
+            </w:rPr>
+            <w:tab/>
+          </w:r>
+          <w:r>
+            <w:rPr>
+              <w:noProof/>
               <w:lang w:val="pt-BR"/>
             </w:rPr>
-            <w:t>2.  Objetivos da Modelagem de Negócios</w:t>
-          </w:r>
-          <w:r>
-            <w:rPr>
-              <w:lang w:val="pt-BR"/>
+            <w:t>Posicionamento</w:t>
+          </w:r>
+          <w:r>
+            <w:rPr>
+              <w:noProof/>
             </w:rPr>
             <w:tab/>
           </w:r>
-          <w:hyperlink w:anchor="__RefHeading___Toc103_3690376769">
-            <w:r>
-              <w:rPr>
-                <w:rStyle w:val="IndexLink"/>
-                <w:lang w:val="pt-BR"/>
-              </w:rPr>
-              <w:t>4</w:t>
-            </w:r>
-          </w:hyperlink>
+          <w:r>
+            <w:rPr>
+              <w:noProof/>
+            </w:rPr>
+            <w:fldChar w:fldCharType="begin"/>
+          </w:r>
+          <w:r>
+            <w:rPr>
+              <w:noProof/>
+            </w:rPr>
+            <w:instrText xml:space="preserve"> PAGEREF _Toc74949786 \h </w:instrText>
+          </w:r>
+          <w:r>
+            <w:rPr>
+              <w:noProof/>
+            </w:rPr>
+          </w:r>
+          <w:r>
+            <w:rPr>
+              <w:noProof/>
+            </w:rPr>
+            <w:fldChar w:fldCharType="separate"/>
+          </w:r>
+          <w:r>
+            <w:rPr>
+              <w:noProof/>
+            </w:rPr>
+            <w:t>4</w:t>
+          </w:r>
+          <w:r>
+            <w:rPr>
+              <w:noProof/>
+            </w:rPr>
+            <w:fldChar w:fldCharType="end"/>
+          </w:r>
         </w:p>
         <w:p>
           <w:pPr>
             <w:pStyle w:val="Sumrio2"/>
-            <w:rPr>
+            <w:tabs>
+              <w:tab w:val="left" w:pos="990"/>
+            </w:tabs>
+            <w:rPr>
+              <w:rFonts w:asciiTheme="minorHAnsi" w:eastAsiaTheme="minorEastAsia" w:hAnsiTheme="minorHAnsi" w:cstheme="minorBidi"/>
+              <w:noProof/>
+              <w:sz w:val="22"/>
+              <w:szCs w:val="22"/>
+              <w:lang w:val="pt-BR" w:eastAsia="pt-BR"/>
+            </w:rPr>
+          </w:pPr>
+          <w:r>
+            <w:rPr>
+              <w:noProof/>
               <w:lang w:val="pt-BR"/>
             </w:rPr>
-          </w:pPr>
-          <w:r>
-            <w:rPr>
+            <w:t>3.1</w:t>
+          </w:r>
+          <w:r>
+            <w:rPr>
+              <w:rFonts w:asciiTheme="minorHAnsi" w:eastAsiaTheme="minorEastAsia" w:hAnsiTheme="minorHAnsi" w:cstheme="minorBidi"/>
+              <w:noProof/>
+              <w:sz w:val="22"/>
+              <w:szCs w:val="22"/>
+              <w:lang w:val="pt-BR" w:eastAsia="pt-BR"/>
+            </w:rPr>
+            <w:tab/>
+          </w:r>
+          <w:r>
+            <w:rPr>
+              <w:noProof/>
               <w:lang w:val="pt-BR"/>
             </w:rPr>
-            <w:t>2.1  &lt;umObjetivo&gt;</w:t>
-          </w:r>
-          <w:r>
-            <w:rPr>
-              <w:lang w:val="pt-BR"/>
+            <w:t>Atividades de Negócio</w:t>
+          </w:r>
+          <w:r>
+            <w:rPr>
+              <w:noProof/>
             </w:rPr>
             <w:tab/>
           </w:r>
-          <w:hyperlink w:anchor="__RefHeading___Toc105_3690376769">
-            <w:r>
-              <w:rPr>
-                <w:rStyle w:val="IndexLink"/>
-                <w:lang w:val="pt-BR"/>
-              </w:rPr>
-              <w:t>4</w:t>
-            </w:r>
-          </w:hyperlink>
+          <w:r>
+            <w:rPr>
+              <w:noProof/>
+            </w:rPr>
+            <w:fldChar w:fldCharType="begin"/>
+          </w:r>
+          <w:r>
+            <w:rPr>
+              <w:noProof/>
+            </w:rPr>
+            <w:instrText xml:space="preserve"> PAGEREF _Toc74949787 \h </w:instrText>
+          </w:r>
+          <w:r>
+            <w:rPr>
+              <w:noProof/>
+            </w:rPr>
+          </w:r>
+          <w:r>
+            <w:rPr>
+              <w:noProof/>
+            </w:rPr>
+            <w:fldChar w:fldCharType="separate"/>
+          </w:r>
+          <w:r>
+            <w:rPr>
+              <w:noProof/>
+            </w:rPr>
+            <w:t>4</w:t>
+          </w:r>
+          <w:r>
+            <w:rPr>
+              <w:noProof/>
+            </w:rPr>
+            <w:fldChar w:fldCharType="end"/>
+          </w:r>
         </w:p>
         <w:p>
           <w:pPr>
             <w:pStyle w:val="Sumrio2"/>
-            <w:rPr>
+            <w:tabs>
+              <w:tab w:val="left" w:pos="990"/>
+            </w:tabs>
+            <w:rPr>
+              <w:rFonts w:asciiTheme="minorHAnsi" w:eastAsiaTheme="minorEastAsia" w:hAnsiTheme="minorHAnsi" w:cstheme="minorBidi"/>
+              <w:noProof/>
+              <w:sz w:val="22"/>
+              <w:szCs w:val="22"/>
+              <w:lang w:val="pt-BR" w:eastAsia="pt-BR"/>
+            </w:rPr>
+          </w:pPr>
+          <w:r>
+            <w:rPr>
+              <w:noProof/>
               <w:lang w:val="pt-BR"/>
             </w:rPr>
+            <w:t>3.2</w:t>
+          </w:r>
+          <w:r>
+            <w:rPr>
+              <w:rFonts w:asciiTheme="minorHAnsi" w:eastAsiaTheme="minorEastAsia" w:hAnsiTheme="minorHAnsi" w:cstheme="minorBidi"/>
+              <w:noProof/>
+              <w:sz w:val="22"/>
+              <w:szCs w:val="22"/>
+              <w:lang w:val="pt-BR" w:eastAsia="pt-BR"/>
+            </w:rPr>
+            <w:tab/>
+          </w:r>
+          <w:r>
+            <w:rPr>
+              <w:noProof/>
+              <w:lang w:val="pt-BR"/>
+            </w:rPr>
+            <w:t>Processos de Negócio</w:t>
+          </w:r>
+          <w:r>
+            <w:rPr>
+              <w:noProof/>
+            </w:rPr>
+            <w:tab/>
+          </w:r>
+          <w:r>
+            <w:rPr>
+              <w:noProof/>
+            </w:rPr>
+            <w:fldChar w:fldCharType="begin"/>
+          </w:r>
+          <w:r>
+            <w:rPr>
+              <w:noProof/>
+            </w:rPr>
+            <w:instrText xml:space="preserve"> PAGEREF _Toc74949788 \h </w:instrText>
+          </w:r>
+          <w:r>
+            <w:rPr>
+              <w:noProof/>
+            </w:rPr>
+          </w:r>
+          <w:r>
+            <w:rPr>
+              <w:noProof/>
+            </w:rPr>
+            <w:fldChar w:fldCharType="separate"/>
+          </w:r>
+          <w:r>
+            <w:rPr>
+              <w:noProof/>
+            </w:rPr>
+            <w:t>5</w:t>
+          </w:r>
+          <w:r>
+            <w:rPr>
+              <w:noProof/>
+            </w:rPr>
+            <w:fldChar w:fldCharType="end"/>
+          </w:r>
+        </w:p>
+        <w:p>
+          <w:pPr>
+            <w:pStyle w:val="Sumrio2"/>
+            <w:tabs>
+              <w:tab w:val="left" w:pos="990"/>
+            </w:tabs>
+            <w:rPr>
+              <w:rFonts w:asciiTheme="minorHAnsi" w:eastAsiaTheme="minorEastAsia" w:hAnsiTheme="minorHAnsi" w:cstheme="minorBidi"/>
+              <w:noProof/>
+              <w:sz w:val="22"/>
+              <w:szCs w:val="22"/>
+              <w:lang w:val="pt-BR" w:eastAsia="pt-BR"/>
+            </w:rPr>
           </w:pPr>
           <w:r>
             <w:rPr>
+              <w:noProof/>
               <w:lang w:val="pt-BR"/>
             </w:rPr>
-            <w:t>2.2  &lt;outroObjetivo&gt;</w:t>
-          </w:r>
-          <w:r>
-            <w:rPr>
+            <w:t>3.3</w:t>
+          </w:r>
+          <w:r>
+            <w:rPr>
+              <w:rFonts w:asciiTheme="minorHAnsi" w:eastAsiaTheme="minorEastAsia" w:hAnsiTheme="minorHAnsi" w:cstheme="minorBidi"/>
+              <w:noProof/>
+              <w:sz w:val="22"/>
+              <w:szCs w:val="22"/>
+              <w:lang w:val="pt-BR" w:eastAsia="pt-BR"/>
+            </w:rPr>
+            <w:tab/>
+          </w:r>
+          <w:r>
+            <w:rPr>
+              <w:noProof/>
               <w:lang w:val="pt-BR"/>
             </w:rPr>
+            <w:t>Oportunidade de Negócios</w:t>
+          </w:r>
+          <w:r>
+            <w:rPr>
+              <w:noProof/>
+            </w:rPr>
             <w:tab/>
           </w:r>
-          <w:hyperlink w:anchor="__RefHeading___Toc107_3690376769">
-            <w:r>
-              <w:rPr>
-                <w:rStyle w:val="IndexLink"/>
-                <w:lang w:val="pt-BR"/>
-              </w:rPr>
-              <w:t>4</w:t>
-            </w:r>
-          </w:hyperlink>
+          <w:r>
+            <w:rPr>
+              <w:noProof/>
+            </w:rPr>
+            <w:fldChar w:fldCharType="begin"/>
+          </w:r>
+          <w:r>
+            <w:rPr>
+              <w:noProof/>
+            </w:rPr>
+            <w:instrText xml:space="preserve"> PAGEREF _Toc74949789 \h </w:instrText>
+          </w:r>
+          <w:r>
+            <w:rPr>
+              <w:noProof/>
+            </w:rPr>
+          </w:r>
+          <w:r>
+            <w:rPr>
+              <w:noProof/>
+            </w:rPr>
+            <w:fldChar w:fldCharType="separate"/>
+          </w:r>
+          <w:r>
+            <w:rPr>
+              <w:noProof/>
+            </w:rPr>
+            <w:t>5</w:t>
+          </w:r>
+          <w:r>
+            <w:rPr>
+              <w:noProof/>
+            </w:rPr>
+            <w:fldChar w:fldCharType="end"/>
+          </w:r>
+        </w:p>
+        <w:p>
+          <w:pPr>
+            <w:pStyle w:val="Sumrio2"/>
+            <w:tabs>
+              <w:tab w:val="left" w:pos="990"/>
+            </w:tabs>
+            <w:rPr>
+              <w:rFonts w:asciiTheme="minorHAnsi" w:eastAsiaTheme="minorEastAsia" w:hAnsiTheme="minorHAnsi" w:cstheme="minorBidi"/>
+              <w:noProof/>
+              <w:sz w:val="22"/>
+              <w:szCs w:val="22"/>
+              <w:lang w:val="pt-BR" w:eastAsia="pt-BR"/>
+            </w:rPr>
+          </w:pPr>
+          <w:r>
+            <w:rPr>
+              <w:noProof/>
+              <w:lang w:val="pt-BR"/>
+            </w:rPr>
+            <w:t>3.4</w:t>
+          </w:r>
+          <w:r>
+            <w:rPr>
+              <w:rFonts w:asciiTheme="minorHAnsi" w:eastAsiaTheme="minorEastAsia" w:hAnsiTheme="minorHAnsi" w:cstheme="minorBidi"/>
+              <w:noProof/>
+              <w:sz w:val="22"/>
+              <w:szCs w:val="22"/>
+              <w:lang w:val="pt-BR" w:eastAsia="pt-BR"/>
+            </w:rPr>
+            <w:tab/>
+          </w:r>
+          <w:r>
+            <w:rPr>
+              <w:noProof/>
+              <w:lang w:val="pt-BR"/>
+            </w:rPr>
+            <w:t>Descrição do Problema</w:t>
+          </w:r>
+          <w:r>
+            <w:rPr>
+              <w:noProof/>
+            </w:rPr>
+            <w:tab/>
+          </w:r>
+          <w:r>
+            <w:rPr>
+              <w:noProof/>
+            </w:rPr>
+            <w:fldChar w:fldCharType="begin"/>
+          </w:r>
+          <w:r>
+            <w:rPr>
+              <w:noProof/>
+            </w:rPr>
+            <w:instrText xml:space="preserve"> PAGEREF _Toc74949790 \h </w:instrText>
+          </w:r>
+          <w:r>
+            <w:rPr>
+              <w:noProof/>
+            </w:rPr>
+          </w:r>
+          <w:r>
+            <w:rPr>
+              <w:noProof/>
+            </w:rPr>
+            <w:fldChar w:fldCharType="separate"/>
+          </w:r>
+          <w:r>
+            <w:rPr>
+              <w:noProof/>
+            </w:rPr>
+            <w:t>5</w:t>
+          </w:r>
+          <w:r>
+            <w:rPr>
+              <w:noProof/>
+            </w:rPr>
+            <w:fldChar w:fldCharType="end"/>
+          </w:r>
+        </w:p>
+        <w:p>
+          <w:pPr>
+            <w:pStyle w:val="Sumrio2"/>
+            <w:rPr>
+              <w:rFonts w:asciiTheme="minorHAnsi" w:eastAsiaTheme="minorEastAsia" w:hAnsiTheme="minorHAnsi" w:cstheme="minorBidi"/>
+              <w:noProof/>
+              <w:sz w:val="22"/>
+              <w:szCs w:val="22"/>
+              <w:lang w:val="pt-BR" w:eastAsia="pt-BR"/>
+            </w:rPr>
+          </w:pPr>
+          <w:r>
+            <w:rPr>
+              <w:noProof/>
+              <w:lang w:val="pt-BR"/>
+            </w:rPr>
+            <w:t>Sentença de Posição do Produto</w:t>
+          </w:r>
+          <w:r>
+            <w:rPr>
+              <w:noProof/>
+            </w:rPr>
+            <w:tab/>
+          </w:r>
+          <w:r>
+            <w:rPr>
+              <w:noProof/>
+            </w:rPr>
+            <w:fldChar w:fldCharType="begin"/>
+          </w:r>
+          <w:r>
+            <w:rPr>
+              <w:noProof/>
+            </w:rPr>
+            <w:instrText xml:space="preserve"> PAGEREF _Toc74949791 \h </w:instrText>
+          </w:r>
+          <w:r>
+            <w:rPr>
+              <w:noProof/>
+            </w:rPr>
+          </w:r>
+          <w:r>
+            <w:rPr>
+              <w:noProof/>
+            </w:rPr>
+            <w:fldChar w:fldCharType="separate"/>
+          </w:r>
+          <w:r>
+            <w:rPr>
+              <w:noProof/>
+            </w:rPr>
+            <w:t>7</w:t>
+          </w:r>
+          <w:r>
+            <w:rPr>
+              <w:noProof/>
+            </w:rPr>
+            <w:fldChar w:fldCharType="end"/>
+          </w:r>
         </w:p>
         <w:p>
           <w:pPr>
             <w:pStyle w:val="Sumrio1"/>
-            <w:rPr>
+            <w:tabs>
+              <w:tab w:val="left" w:pos="432"/>
+            </w:tabs>
+            <w:rPr>
+              <w:rFonts w:asciiTheme="minorHAnsi" w:eastAsiaTheme="minorEastAsia" w:hAnsiTheme="minorHAnsi" w:cstheme="minorBidi"/>
+              <w:noProof/>
+              <w:sz w:val="22"/>
+              <w:szCs w:val="22"/>
+              <w:lang w:val="pt-BR" w:eastAsia="pt-BR"/>
+            </w:rPr>
+          </w:pPr>
+          <w:r>
+            <w:rPr>
+              <w:noProof/>
               <w:lang w:val="pt-BR"/>
             </w:rPr>
-          </w:pPr>
-          <w:r>
-            <w:rPr>
+            <w:t>4.</w:t>
+          </w:r>
+          <w:r>
+            <w:rPr>
+              <w:rFonts w:asciiTheme="minorHAnsi" w:eastAsiaTheme="minorEastAsia" w:hAnsiTheme="minorHAnsi" w:cstheme="minorBidi"/>
+              <w:noProof/>
+              <w:sz w:val="22"/>
+              <w:szCs w:val="22"/>
+              <w:lang w:val="pt-BR" w:eastAsia="pt-BR"/>
+            </w:rPr>
+            <w:tab/>
+          </w:r>
+          <w:r>
+            <w:rPr>
+              <w:noProof/>
               <w:lang w:val="pt-BR"/>
             </w:rPr>
-            <w:t>3.  Posicionamento</w:t>
-          </w:r>
-          <w:r>
-            <w:rPr>
-              <w:lang w:val="pt-BR"/>
+            <w:t>Descrições dos Envolvidos</w:t>
+          </w:r>
+          <w:r>
+            <w:rPr>
+              <w:noProof/>
             </w:rPr>
             <w:tab/>
           </w:r>
-          <w:hyperlink w:anchor="__RefHeading___Toc18206467">
-            <w:r>
-              <w:rPr>
-                <w:rStyle w:val="IndexLink"/>
-                <w:lang w:val="pt-BR"/>
-              </w:rPr>
-              <w:t>4</w:t>
-            </w:r>
-          </w:hyperlink>
+          <w:r>
+            <w:rPr>
+              <w:noProof/>
+            </w:rPr>
+            <w:fldChar w:fldCharType="begin"/>
+          </w:r>
+          <w:r>
+            <w:rPr>
+              <w:noProof/>
+            </w:rPr>
+            <w:instrText xml:space="preserve"> PAGEREF _Toc74949792 \h </w:instrText>
+          </w:r>
+          <w:r>
+            <w:rPr>
+              <w:noProof/>
+            </w:rPr>
+          </w:r>
+          <w:r>
+            <w:rPr>
+              <w:noProof/>
+            </w:rPr>
+            <w:fldChar w:fldCharType="separate"/>
+          </w:r>
+          <w:r>
+            <w:rPr>
+              <w:noProof/>
+            </w:rPr>
+            <w:t>7</w:t>
+          </w:r>
+          <w:r>
+            <w:rPr>
+              <w:noProof/>
+            </w:rPr>
+            <w:fldChar w:fldCharType="end"/>
+          </w:r>
         </w:p>
         <w:p>
           <w:pPr>
             <w:pStyle w:val="Sumrio2"/>
-            <w:rPr>
+            <w:tabs>
+              <w:tab w:val="left" w:pos="990"/>
+            </w:tabs>
+            <w:rPr>
+              <w:rFonts w:asciiTheme="minorHAnsi" w:eastAsiaTheme="minorEastAsia" w:hAnsiTheme="minorHAnsi" w:cstheme="minorBidi"/>
+              <w:noProof/>
+              <w:sz w:val="22"/>
+              <w:szCs w:val="22"/>
+              <w:lang w:val="pt-BR" w:eastAsia="pt-BR"/>
+            </w:rPr>
+          </w:pPr>
+          <w:r>
+            <w:rPr>
+              <w:noProof/>
               <w:lang w:val="pt-BR"/>
             </w:rPr>
-          </w:pPr>
-          <w:r>
-            <w:rPr>
+            <w:t>4.1</w:t>
+          </w:r>
+          <w:r>
+            <w:rPr>
+              <w:rFonts w:asciiTheme="minorHAnsi" w:eastAsiaTheme="minorEastAsia" w:hAnsiTheme="minorHAnsi" w:cstheme="minorBidi"/>
+              <w:noProof/>
+              <w:sz w:val="22"/>
+              <w:szCs w:val="22"/>
+              <w:lang w:val="pt-BR" w:eastAsia="pt-BR"/>
+            </w:rPr>
+            <w:tab/>
+          </w:r>
+          <w:r>
+            <w:rPr>
+              <w:noProof/>
               <w:lang w:val="pt-BR"/>
             </w:rPr>
-            <w:t>3.1  Atividades de Negócio</w:t>
-          </w:r>
-          <w:r>
-            <w:rPr>
-              <w:lang w:val="pt-BR"/>
+            <w:t>Ambiente do Usuário</w:t>
+          </w:r>
+          <w:r>
+            <w:rPr>
+              <w:noProof/>
             </w:rPr>
             <w:tab/>
           </w:r>
-          <w:hyperlink w:anchor="__RefHeading___Toc109_3690376769">
-            <w:r>
-              <w:rPr>
-                <w:rStyle w:val="IndexLink"/>
-                <w:lang w:val="pt-BR"/>
-              </w:rPr>
-              <w:t>4</w:t>
-            </w:r>
-          </w:hyperlink>
+          <w:r>
+            <w:rPr>
+              <w:noProof/>
+            </w:rPr>
+            <w:fldChar w:fldCharType="begin"/>
+          </w:r>
+          <w:r>
+            <w:rPr>
+              <w:noProof/>
+            </w:rPr>
+            <w:instrText xml:space="preserve"> PAGEREF _Toc74949793 \h </w:instrText>
+          </w:r>
+          <w:r>
+            <w:rPr>
+              <w:noProof/>
+            </w:rPr>
+          </w:r>
+          <w:r>
+            <w:rPr>
+              <w:noProof/>
+            </w:rPr>
+            <w:fldChar w:fldCharType="separate"/>
+          </w:r>
+          <w:r>
+            <w:rPr>
+              <w:noProof/>
+            </w:rPr>
+            <w:t>7</w:t>
+          </w:r>
+          <w:r>
+            <w:rPr>
+              <w:noProof/>
+            </w:rPr>
+            <w:fldChar w:fldCharType="end"/>
+          </w:r>
         </w:p>
         <w:p>
           <w:pPr>
             <w:pStyle w:val="Sumrio2"/>
-            <w:rPr>
+            <w:tabs>
+              <w:tab w:val="left" w:pos="990"/>
+            </w:tabs>
+            <w:rPr>
+              <w:rFonts w:asciiTheme="minorHAnsi" w:eastAsiaTheme="minorEastAsia" w:hAnsiTheme="minorHAnsi" w:cstheme="minorBidi"/>
+              <w:noProof/>
+              <w:sz w:val="22"/>
+              <w:szCs w:val="22"/>
+              <w:lang w:val="pt-BR" w:eastAsia="pt-BR"/>
+            </w:rPr>
+          </w:pPr>
+          <w:r>
+            <w:rPr>
+              <w:noProof/>
               <w:lang w:val="pt-BR"/>
             </w:rPr>
+            <w:t>4.2</w:t>
+          </w:r>
+          <w:r>
+            <w:rPr>
+              <w:rFonts w:asciiTheme="minorHAnsi" w:eastAsiaTheme="minorEastAsia" w:hAnsiTheme="minorHAnsi" w:cstheme="minorBidi"/>
+              <w:noProof/>
+              <w:sz w:val="22"/>
+              <w:szCs w:val="22"/>
+              <w:lang w:val="pt-BR" w:eastAsia="pt-BR"/>
+            </w:rPr>
+            <w:tab/>
+          </w:r>
+          <w:r>
+            <w:rPr>
+              <w:noProof/>
+              <w:lang w:val="pt-BR"/>
+            </w:rPr>
+            <w:t>Perfis dos Envolvidos</w:t>
+          </w:r>
+          <w:r>
+            <w:rPr>
+              <w:noProof/>
+            </w:rPr>
+            <w:tab/>
+          </w:r>
+          <w:r>
+            <w:rPr>
+              <w:noProof/>
+            </w:rPr>
+            <w:fldChar w:fldCharType="begin"/>
+          </w:r>
+          <w:r>
+            <w:rPr>
+              <w:noProof/>
+            </w:rPr>
+            <w:instrText xml:space="preserve"> PAGEREF _Toc74949794 \h </w:instrText>
+          </w:r>
+          <w:r>
+            <w:rPr>
+              <w:noProof/>
+            </w:rPr>
+          </w:r>
+          <w:r>
+            <w:rPr>
+              <w:noProof/>
+            </w:rPr>
+            <w:fldChar w:fldCharType="separate"/>
+          </w:r>
+          <w:r>
+            <w:rPr>
+              <w:noProof/>
+            </w:rPr>
+            <w:t>7</w:t>
+          </w:r>
+          <w:r>
+            <w:rPr>
+              <w:noProof/>
+            </w:rPr>
+            <w:fldChar w:fldCharType="end"/>
+          </w:r>
+        </w:p>
+        <w:p>
+          <w:pPr>
+            <w:pStyle w:val="Sumrio3"/>
+            <w:rPr>
+              <w:noProof/>
+            </w:rPr>
           </w:pPr>
           <w:r>
             <w:rPr>
-              <w:lang w:val="pt-BR"/>
-            </w:rPr>
-            <w:t>3.2  Processos de Negócio</w:t>
-          </w:r>
-          <w:r>
-            <w:rPr>
-              <w:lang w:val="pt-BR"/>
+              <w:b/>
+              <w:bCs/>
+              <w:noProof/>
+            </w:rPr>
+            <w:t>4.2.1</w:t>
+          </w:r>
+          <w:r>
+            <w:rPr>
+              <w:rFonts w:asciiTheme="minorHAnsi" w:eastAsiaTheme="minorEastAsia" w:hAnsiTheme="minorHAnsi" w:cstheme="minorBidi"/>
+              <w:noProof/>
+              <w:sz w:val="22"/>
+              <w:szCs w:val="22"/>
             </w:rPr>
             <w:tab/>
           </w:r>
-          <w:hyperlink w:anchor="__RefHeading___Toc111_3690376769">
-            <w:r>
-              <w:rPr>
-                <w:rStyle w:val="IndexLink"/>
-                <w:lang w:val="pt-BR"/>
-              </w:rPr>
-              <w:t>4</w:t>
-            </w:r>
-          </w:hyperlink>
+          <w:r>
+            <w:rPr>
+              <w:b/>
+              <w:bCs/>
+              <w:noProof/>
+            </w:rPr>
+            <w:t>Gerente</w:t>
+          </w:r>
+          <w:r>
+            <w:rPr>
+              <w:noProof/>
+            </w:rPr>
+            <w:tab/>
+          </w:r>
+          <w:r>
+            <w:rPr>
+              <w:noProof/>
+            </w:rPr>
+            <w:fldChar w:fldCharType="begin"/>
+          </w:r>
+          <w:r>
+            <w:rPr>
+              <w:noProof/>
+            </w:rPr>
+            <w:instrText xml:space="preserve"> PAGEREF _Toc74949795 \h </w:instrText>
+          </w:r>
+          <w:r>
+            <w:rPr>
+              <w:noProof/>
+            </w:rPr>
+          </w:r>
+          <w:r>
+            <w:rPr>
+              <w:noProof/>
+            </w:rPr>
+            <w:fldChar w:fldCharType="separate"/>
+          </w:r>
+          <w:r>
+            <w:rPr>
+              <w:noProof/>
+            </w:rPr>
+            <w:t>7</w:t>
+          </w:r>
+          <w:r>
+            <w:rPr>
+              <w:noProof/>
+            </w:rPr>
+            <w:fldChar w:fldCharType="end"/>
+          </w:r>
+        </w:p>
+        <w:p>
+          <w:pPr>
+            <w:pStyle w:val="Sumrio3"/>
+            <w:rPr>
+              <w:rFonts w:asciiTheme="minorHAnsi" w:eastAsiaTheme="minorEastAsia" w:hAnsiTheme="minorHAnsi" w:cstheme="minorBidi"/>
+              <w:noProof/>
+              <w:sz w:val="22"/>
+              <w:szCs w:val="22"/>
+            </w:rPr>
+          </w:pPr>
+          <w:r>
+            <w:rPr>
+              <w:b/>
+              <w:bCs/>
+              <w:noProof/>
+            </w:rPr>
+            <w:t>4.2.</w:t>
+          </w:r>
+          <w:r>
+            <w:rPr>
+              <w:b/>
+              <w:bCs/>
+              <w:noProof/>
+            </w:rPr>
+            <w:t>2</w:t>
+          </w:r>
+          <w:r>
+            <w:rPr>
+              <w:rFonts w:asciiTheme="minorHAnsi" w:eastAsiaTheme="minorEastAsia" w:hAnsiTheme="minorHAnsi" w:cstheme="minorBidi"/>
+              <w:noProof/>
+              <w:sz w:val="22"/>
+              <w:szCs w:val="22"/>
+            </w:rPr>
+            <w:tab/>
+          </w:r>
+          <w:r>
+            <w:rPr>
+              <w:b/>
+              <w:bCs/>
+              <w:noProof/>
+            </w:rPr>
+            <w:t>Manobrista</w:t>
+          </w:r>
+          <w:r>
+            <w:rPr>
+              <w:noProof/>
+            </w:rPr>
+            <w:tab/>
+          </w:r>
+          <w:r>
+            <w:rPr>
+              <w:noProof/>
+            </w:rPr>
+            <w:t>8</w:t>
+          </w:r>
+        </w:p>
+        <w:p>
+          <w:pPr>
+            <w:pStyle w:val="Sumrio3"/>
+            <w:rPr>
+              <w:rFonts w:asciiTheme="minorHAnsi" w:eastAsiaTheme="minorEastAsia" w:hAnsiTheme="minorHAnsi" w:cstheme="minorBidi"/>
+              <w:noProof/>
+              <w:sz w:val="22"/>
+              <w:szCs w:val="22"/>
+            </w:rPr>
+          </w:pPr>
+          <w:r>
+            <w:rPr>
+              <w:b/>
+              <w:bCs/>
+              <w:noProof/>
+            </w:rPr>
+            <w:t>4.2.</w:t>
+          </w:r>
+          <w:r>
+            <w:rPr>
+              <w:b/>
+              <w:bCs/>
+              <w:noProof/>
+            </w:rPr>
+            <w:t>3</w:t>
+          </w:r>
+          <w:r>
+            <w:rPr>
+              <w:rFonts w:asciiTheme="minorHAnsi" w:eastAsiaTheme="minorEastAsia" w:hAnsiTheme="minorHAnsi" w:cstheme="minorBidi"/>
+              <w:noProof/>
+              <w:sz w:val="22"/>
+              <w:szCs w:val="22"/>
+            </w:rPr>
+            <w:tab/>
+          </w:r>
+          <w:r>
+            <w:rPr>
+              <w:b/>
+              <w:bCs/>
+              <w:noProof/>
+            </w:rPr>
+            <w:t>Atendente do caixa</w:t>
+          </w:r>
+          <w:r>
+            <w:rPr>
+              <w:noProof/>
+            </w:rPr>
+            <w:tab/>
+          </w:r>
+          <w:r>
+            <w:rPr>
+              <w:noProof/>
+            </w:rPr>
+            <w:t>8</w:t>
+          </w:r>
         </w:p>
         <w:p>
           <w:pPr>
             <w:pStyle w:val="Sumrio2"/>
-            <w:rPr>
+            <w:tabs>
+              <w:tab w:val="left" w:pos="990"/>
+            </w:tabs>
+            <w:rPr>
+              <w:rFonts w:asciiTheme="minorHAnsi" w:eastAsiaTheme="minorEastAsia" w:hAnsiTheme="minorHAnsi" w:cstheme="minorBidi"/>
+              <w:noProof/>
+              <w:sz w:val="22"/>
+              <w:szCs w:val="22"/>
+              <w:lang w:val="pt-BR" w:eastAsia="pt-BR"/>
+            </w:rPr>
+          </w:pPr>
+          <w:r>
+            <w:rPr>
+              <w:noProof/>
               <w:lang w:val="pt-BR"/>
             </w:rPr>
-          </w:pPr>
-          <w:r>
-            <w:rPr>
+            <w:t>4.3</w:t>
+          </w:r>
+          <w:r>
+            <w:rPr>
+              <w:rFonts w:asciiTheme="minorHAnsi" w:eastAsiaTheme="minorEastAsia" w:hAnsiTheme="minorHAnsi" w:cstheme="minorBidi"/>
+              <w:noProof/>
+              <w:sz w:val="22"/>
+              <w:szCs w:val="22"/>
+              <w:lang w:val="pt-BR" w:eastAsia="pt-BR"/>
+            </w:rPr>
+            <w:tab/>
+          </w:r>
+          <w:r>
+            <w:rPr>
+              <w:noProof/>
               <w:lang w:val="pt-BR"/>
             </w:rPr>
-            <w:t>3.3  Oportunidade de Negócios</w:t>
-          </w:r>
-          <w:r>
-            <w:rPr>
-              <w:lang w:val="pt-BR"/>
+            <w:t>Necessidades dos Principais Envolvidos</w:t>
+          </w:r>
+          <w:r>
+            <w:rPr>
+              <w:noProof/>
             </w:rPr>
             <w:tab/>
           </w:r>
-          <w:hyperlink w:anchor="__RefHeading___Toc18206468">
-            <w:r>
-              <w:rPr>
-                <w:rStyle w:val="IndexLink"/>
-                <w:lang w:val="pt-BR"/>
-              </w:rPr>
-              <w:t>4</w:t>
-            </w:r>
-          </w:hyperlink>
+          <w:r>
+            <w:rPr>
+              <w:noProof/>
+            </w:rPr>
+            <w:fldChar w:fldCharType="begin"/>
+          </w:r>
+          <w:r>
+            <w:rPr>
+              <w:noProof/>
+            </w:rPr>
+            <w:instrText xml:space="preserve"> PAGEREF _Toc74949796 \h </w:instrText>
+          </w:r>
+          <w:r>
+            <w:rPr>
+              <w:noProof/>
+            </w:rPr>
+          </w:r>
+          <w:r>
+            <w:rPr>
+              <w:noProof/>
+            </w:rPr>
+            <w:fldChar w:fldCharType="separate"/>
+          </w:r>
+          <w:r>
+            <w:rPr>
+              <w:noProof/>
+            </w:rPr>
+            <w:t>8</w:t>
+          </w:r>
+          <w:r>
+            <w:rPr>
+              <w:noProof/>
+            </w:rPr>
+            <w:fldChar w:fldCharType="end"/>
+          </w:r>
         </w:p>
         <w:p>
           <w:pPr>
@@ -1273,230 +2145,6 @@
           </w:pPr>
           <w:r>
             <w:rPr>
-              <w:lang w:val="pt-BR"/>
-            </w:rPr>
-            <w:t>3.4  Descrição do Problema</w:t>
-          </w:r>
-          <w:r>
-            <w:rPr>
-              <w:lang w:val="pt-BR"/>
-            </w:rPr>
-            <w:tab/>
-          </w:r>
-          <w:hyperlink w:anchor="__RefHeading___Toc18206469">
-            <w:r>
-              <w:rPr>
-                <w:rStyle w:val="IndexLink"/>
-                <w:lang w:val="pt-BR"/>
-              </w:rPr>
-              <w:t>5</w:t>
-            </w:r>
-          </w:hyperlink>
-        </w:p>
-        <w:p>
-          <w:pPr>
-            <w:pStyle w:val="Sumrio2"/>
-            <w:rPr>
-              <w:lang w:val="pt-BR"/>
-            </w:rPr>
-          </w:pPr>
-          <w:r>
-            <w:rPr>
-              <w:lang w:val="pt-BR"/>
-            </w:rPr>
-            <w:t>3.5  Sentença de Posição do Produto</w:t>
-          </w:r>
-          <w:r>
-            <w:rPr>
-              <w:lang w:val="pt-BR"/>
-            </w:rPr>
-            <w:tab/>
-          </w:r>
-          <w:hyperlink w:anchor="__RefHeading___Toc18206470">
-            <w:r>
-              <w:rPr>
-                <w:rStyle w:val="IndexLink"/>
-                <w:lang w:val="pt-BR"/>
-              </w:rPr>
-              <w:t>6</w:t>
-            </w:r>
-          </w:hyperlink>
-        </w:p>
-        <w:p>
-          <w:pPr>
-            <w:pStyle w:val="Sumrio1"/>
-            <w:rPr>
-              <w:lang w:val="pt-BR"/>
-            </w:rPr>
-          </w:pPr>
-          <w:r>
-            <w:rPr>
-              <w:lang w:val="pt-BR"/>
-            </w:rPr>
-            <w:t>4.  Descrições dos Envolvidos</w:t>
-          </w:r>
-          <w:r>
-            <w:rPr>
-              <w:lang w:val="pt-BR"/>
-            </w:rPr>
-            <w:tab/>
-          </w:r>
-          <w:hyperlink w:anchor="__RefHeading___Toc18206471">
-            <w:r>
-              <w:rPr>
-                <w:rStyle w:val="IndexLink"/>
-                <w:lang w:val="pt-BR"/>
-              </w:rPr>
-              <w:t>6</w:t>
-            </w:r>
-          </w:hyperlink>
-        </w:p>
-        <w:p>
-          <w:pPr>
-            <w:pStyle w:val="Sumrio2"/>
-            <w:rPr>
-              <w:lang w:val="pt-BR"/>
-            </w:rPr>
-          </w:pPr>
-          <w:r>
-            <w:rPr>
-              <w:lang w:val="pt-BR"/>
-            </w:rPr>
-            <w:t>4.1  Demografia do Mercado [Faz mais sentido para software que será vendido]</w:t>
-          </w:r>
-          <w:r>
-            <w:rPr>
-              <w:lang w:val="pt-BR"/>
-            </w:rPr>
-            <w:tab/>
-          </w:r>
-          <w:hyperlink w:anchor="__RefHeading___Toc18206472">
-            <w:r>
-              <w:rPr>
-                <w:rStyle w:val="IndexLink"/>
-                <w:lang w:val="pt-BR"/>
-              </w:rPr>
-              <w:t>6</w:t>
-            </w:r>
-          </w:hyperlink>
-        </w:p>
-        <w:p>
-          <w:pPr>
-            <w:pStyle w:val="Sumrio2"/>
-            <w:rPr>
-              <w:lang w:val="pt-BR"/>
-            </w:rPr>
-          </w:pPr>
-          <w:r>
-            <w:rPr>
-              <w:lang w:val="pt-BR"/>
-            </w:rPr>
-            <w:t>4.2  Ambiente do Usuário</w:t>
-          </w:r>
-          <w:r>
-            <w:rPr>
-              <w:lang w:val="pt-BR"/>
-            </w:rPr>
-            <w:tab/>
-          </w:r>
-          <w:hyperlink w:anchor="__RefHeading___Toc18206475">
-            <w:r>
-              <w:rPr>
-                <w:rStyle w:val="IndexLink"/>
-                <w:lang w:val="pt-BR"/>
-              </w:rPr>
-              <w:t>6</w:t>
-            </w:r>
-          </w:hyperlink>
-        </w:p>
-        <w:p>
-          <w:pPr>
-            <w:pStyle w:val="Sumrio2"/>
-            <w:rPr>
-              <w:lang w:val="pt-BR"/>
-            </w:rPr>
-          </w:pPr>
-          <w:r>
-            <w:rPr>
-              <w:lang w:val="pt-BR"/>
-            </w:rPr>
-            <w:t>4.3  Perfis dos Envolvidos</w:t>
-          </w:r>
-          <w:r>
-            <w:rPr>
-              <w:lang w:val="pt-BR"/>
-            </w:rPr>
-            <w:tab/>
-          </w:r>
-          <w:hyperlink w:anchor="__RefHeading___Toc113_3690376769">
-            <w:r>
-              <w:rPr>
-                <w:rStyle w:val="IndexLink"/>
-                <w:lang w:val="pt-BR"/>
-              </w:rPr>
-              <w:t>7</w:t>
-            </w:r>
-          </w:hyperlink>
-        </w:p>
-        <w:p>
-          <w:pPr>
-            <w:pStyle w:val="Sumrio2"/>
-            <w:rPr>
-              <w:lang w:val="pt-BR"/>
-            </w:rPr>
-          </w:pPr>
-          <w:r>
-            <w:rPr>
-              <w:lang w:val="pt-BR"/>
-            </w:rPr>
-            <w:t>4.4  Necessidades dos Principais Envolvidos</w:t>
-          </w:r>
-          <w:r>
-            <w:rPr>
-              <w:lang w:val="pt-BR"/>
-            </w:rPr>
-            <w:tab/>
-          </w:r>
-          <w:hyperlink w:anchor="__RefHeading___Toc18206480">
-            <w:r>
-              <w:rPr>
-                <w:rStyle w:val="IndexLink"/>
-                <w:lang w:val="pt-BR"/>
-              </w:rPr>
-              <w:t>8</w:t>
-            </w:r>
-          </w:hyperlink>
-        </w:p>
-        <w:p>
-          <w:pPr>
-            <w:pStyle w:val="Sumrio2"/>
-            <w:rPr>
-              <w:lang w:val="pt-BR"/>
-            </w:rPr>
-          </w:pPr>
-          <w:r>
-            <w:rPr>
-              <w:lang w:val="pt-BR"/>
-            </w:rPr>
-            <w:t>4.5  Alternativas e Concorrência</w:t>
-          </w:r>
-          <w:r>
-            <w:rPr>
-              <w:lang w:val="pt-BR"/>
-            </w:rPr>
-            <w:tab/>
-          </w:r>
-          <w:hyperlink w:anchor="__RefHeading___Toc18206481">
-            <w:r>
-              <w:rPr>
-                <w:rStyle w:val="IndexLink"/>
-                <w:lang w:val="pt-BR"/>
-              </w:rPr>
-              <w:t>8</w:t>
-            </w:r>
-          </w:hyperlink>
-          <w:r>
-            <w:rPr>
               <w:rStyle w:val="IndexLink"/>
             </w:rPr>
             <w:fldChar w:fldCharType="end"/>
@@ -1540,19 +2188,9 @@
       <w:r>
         <w:fldChar w:fldCharType="separate"/>
       </w:r>
-      <w:proofErr w:type="spellStart"/>
-      <w:r>
-        <w:t>Visão</w:t>
-      </w:r>
-      <w:proofErr w:type="spellEnd"/>
-      <w:r>
-        <w:t xml:space="preserve"> do </w:t>
-      </w:r>
-      <w:proofErr w:type="spellStart"/>
-      <w:r>
-        <w:t>Negócio</w:t>
-      </w:r>
-      <w:proofErr w:type="spellEnd"/>
+      <w:r>
+        <w:t>Visão do Negócio</w:t>
+      </w:r>
       <w:r>
         <w:fldChar w:fldCharType="end"/>
       </w:r>
@@ -1564,14 +2202,14 @@
           <w:lang w:val="pt-BR"/>
         </w:rPr>
       </w:pPr>
-      <w:bookmarkStart w:id="0" w:name="__RefHeading___Toc18206461"/>
+      <w:bookmarkStart w:id="0" w:name="_Toc74949780"/>
+      <w:r>
+        <w:rPr>
+          <w:lang w:val="pt-BR"/>
+        </w:rPr>
+        <w:t>Introdução</w:t>
+      </w:r>
       <w:bookmarkEnd w:id="0"/>
-      <w:r>
-        <w:rPr>
-          <w:lang w:val="pt-BR"/>
-        </w:rPr>
-        <w:t>Introdução</w:t>
-      </w:r>
     </w:p>
     <w:p>
       <w:pPr>
@@ -1758,12 +2396,14 @@
           <w:lang w:val="pt-BR"/>
         </w:rPr>
       </w:pPr>
+      <w:bookmarkStart w:id="1" w:name="_Toc74949781"/>
       <w:r>
         <w:rPr>
           <w:lang w:val="pt-BR"/>
         </w:rPr>
         <w:t>Finalidade</w:t>
       </w:r>
+      <w:bookmarkEnd w:id="1"/>
     </w:p>
     <w:p>
       <w:pPr>
@@ -1773,8 +2413,6 @@
           <w:lang w:val="pt-BR"/>
         </w:rPr>
       </w:pPr>
-      <w:bookmarkStart w:id="1" w:name="__RefHeading___Toc18206463"/>
-      <w:bookmarkEnd w:id="1"/>
       <w:r>
         <w:rPr>
           <w:rFonts w:ascii="Arial" w:hAnsi="Arial" w:cs="Arial"/>
@@ -1790,12 +2428,14 @@
           <w:lang w:val="pt-BR"/>
         </w:rPr>
       </w:pPr>
+      <w:bookmarkStart w:id="2" w:name="_Toc74949782"/>
       <w:r>
         <w:rPr>
           <w:lang w:val="pt-BR"/>
         </w:rPr>
         <w:t>Escopo</w:t>
       </w:r>
+      <w:bookmarkEnd w:id="2"/>
     </w:p>
     <w:p>
       <w:pPr>
@@ -1804,8 +2444,6 @@
           <w:lang w:val="pt-BR"/>
         </w:rPr>
       </w:pPr>
-      <w:bookmarkStart w:id="2" w:name="__RefHeading___Toc18206465"/>
-      <w:bookmarkEnd w:id="2"/>
       <w:r>
         <w:rPr>
           <w:rFonts w:ascii="Arial" w:hAnsi="Arial" w:cs="Arial"/>
@@ -1821,14 +2459,14 @@
           <w:lang w:val="pt-BR"/>
         </w:rPr>
       </w:pPr>
-      <w:bookmarkStart w:id="3" w:name="__RefHeading___Toc18206466"/>
+      <w:bookmarkStart w:id="3" w:name="_Toc74949783"/>
+      <w:r>
+        <w:rPr>
+          <w:lang w:val="pt-BR"/>
+        </w:rPr>
+        <w:t>Visão Geral</w:t>
+      </w:r>
       <w:bookmarkEnd w:id="3"/>
-      <w:r>
-        <w:rPr>
-          <w:lang w:val="pt-BR"/>
-        </w:rPr>
-        <w:t>Visão Geral</w:t>
-      </w:r>
     </w:p>
     <w:p>
       <w:pPr>
@@ -1838,8 +2476,6 @@
           <w:lang w:val="pt-BR"/>
         </w:rPr>
       </w:pPr>
-      <w:bookmarkStart w:id="4" w:name="__RefHeading___Toc103_3690376769"/>
-      <w:bookmarkEnd w:id="4"/>
       <w:r>
         <w:rPr>
           <w:rFonts w:ascii="Arial" w:hAnsi="Arial" w:cs="Arial"/>
@@ -1867,6 +2503,7 @@
           <w:lang w:val="pt-BR"/>
         </w:rPr>
       </w:pPr>
+      <w:bookmarkStart w:id="4" w:name="_Toc74949784"/>
       <w:r>
         <w:rPr>
           <w:sz w:val="20"/>
@@ -1875,6 +2512,7 @@
         </w:rPr>
         <w:t>Objetivos da Modelagem de Negócios</w:t>
       </w:r>
+      <w:bookmarkEnd w:id="4"/>
     </w:p>
     <w:p>
       <w:pPr>
@@ -1883,26 +2521,26 @@
           <w:lang w:val="pt-BR"/>
         </w:rPr>
       </w:pPr>
-      <w:bookmarkStart w:id="5" w:name="__RefHeading___Toc105_3690376769"/>
+      <w:bookmarkStart w:id="5" w:name="_Toc74949785"/>
+      <w:r>
+        <w:rPr>
+          <w:lang w:val="pt-BR"/>
+        </w:rPr>
+        <w:t>Compreender</w:t>
+      </w:r>
+      <w:r>
+        <w:rPr>
+          <w:lang w:val="pt-BR"/>
+        </w:rPr>
+        <w:t xml:space="preserve"> </w:t>
+      </w:r>
+      <w:r>
+        <w:rPr>
+          <w:lang w:val="pt-BR"/>
+        </w:rPr>
+        <w:t>o funcionamento e organização do negócio</w:t>
+      </w:r>
       <w:bookmarkEnd w:id="5"/>
-      <w:r>
-        <w:rPr>
-          <w:lang w:val="pt-BR"/>
-        </w:rPr>
-        <w:t>Compreender</w:t>
-      </w:r>
-      <w:r>
-        <w:rPr>
-          <w:lang w:val="pt-BR"/>
-        </w:rPr>
-        <w:t xml:space="preserve"> </w:t>
-      </w:r>
-      <w:r>
-        <w:rPr>
-          <w:lang w:val="pt-BR"/>
-        </w:rPr>
-        <w:t>o funcionamento e organização do negócio</w:t>
-      </w:r>
     </w:p>
     <w:p>
       <w:pPr>
@@ -2073,10 +2711,7 @@
           <w:lang w:val="pt-BR"/>
         </w:rPr>
       </w:pPr>
-      <w:bookmarkStart w:id="6" w:name="__RefHeading___Toc107_3690376769"/>
-      <w:bookmarkStart w:id="7" w:name="__RefHeading___Toc18206467"/>
-      <w:bookmarkEnd w:id="6"/>
-      <w:bookmarkEnd w:id="7"/>
+      <w:bookmarkStart w:id="6" w:name="_Toc74949786"/>
       <w:r>
         <w:rPr>
           <w:sz w:val="20"/>
@@ -2085,6 +2720,7 @@
         </w:rPr>
         <w:t>Posicionamento</w:t>
       </w:r>
+      <w:bookmarkEnd w:id="6"/>
     </w:p>
     <w:p>
       <w:pPr>
@@ -2093,14 +2729,14 @@
           <w:lang w:val="pt-BR"/>
         </w:rPr>
       </w:pPr>
-      <w:bookmarkStart w:id="8" w:name="__RefHeading___Toc109_3690376769"/>
-      <w:bookmarkEnd w:id="8"/>
+      <w:bookmarkStart w:id="7" w:name="_Toc74949787"/>
       <w:r>
         <w:rPr>
           <w:lang w:val="pt-BR"/>
         </w:rPr>
         <w:t>Atividades de Negócio</w:t>
       </w:r>
+      <w:bookmarkEnd w:id="7"/>
     </w:p>
     <w:p>
       <w:pPr>
@@ -2319,14 +2955,14 @@
           <w:lang w:val="pt-BR"/>
         </w:rPr>
       </w:pPr>
-      <w:bookmarkStart w:id="9" w:name="__RefHeading___Toc111_3690376769"/>
-      <w:bookmarkEnd w:id="9"/>
+      <w:bookmarkStart w:id="8" w:name="_Toc74949788"/>
       <w:r>
         <w:rPr>
           <w:lang w:val="pt-BR"/>
         </w:rPr>
         <w:t>Processos de Negócio</w:t>
       </w:r>
+      <w:bookmarkEnd w:id="8"/>
     </w:p>
     <w:p>
       <w:pPr>
@@ -2348,8 +2984,6 @@
           <w:lang w:val="pt-BR"/>
         </w:rPr>
       </w:pPr>
-      <w:bookmarkStart w:id="10" w:name="__RefHeading___Toc18206468"/>
-      <w:bookmarkEnd w:id="10"/>
       <w:r>
         <w:rPr>
           <w:rFonts w:ascii="Arial" w:hAnsi="Arial" w:cs="Arial"/>
@@ -2387,23 +3021,7 @@
           <w:rFonts w:ascii="Arial" w:hAnsi="Arial" w:cs="Arial"/>
           <w:lang w:val="pt-BR"/>
         </w:rPr>
-        <w:t xml:space="preserve"> para o que </w:t>
-      </w:r>
-      <w:proofErr w:type="gramStart"/>
-      <w:r>
-        <w:rPr>
-          <w:rFonts w:ascii="Arial" w:hAnsi="Arial" w:cs="Arial"/>
-          <w:lang w:val="pt-BR"/>
-        </w:rPr>
-        <w:t>o mesmo</w:t>
-      </w:r>
-      <w:proofErr w:type="gramEnd"/>
-      <w:r>
-        <w:rPr>
-          <w:rFonts w:ascii="Arial" w:hAnsi="Arial" w:cs="Arial"/>
-          <w:lang w:val="pt-BR"/>
-        </w:rPr>
-        <w:t xml:space="preserve"> possa estacionar.</w:t>
+        <w:t xml:space="preserve"> para o que o mesmo possa estacionar.</w:t>
       </w:r>
     </w:p>
     <w:p>
@@ -2456,23 +3074,7 @@
           <w:rFonts w:ascii="Arial" w:hAnsi="Arial" w:cs="Arial"/>
           <w:lang w:val="pt-BR"/>
         </w:rPr>
-        <w:t xml:space="preserve">No estacionamento, o cliente pode solicitar que o manobrista estacione o carro para </w:t>
-      </w:r>
-      <w:proofErr w:type="gramStart"/>
-      <w:r>
-        <w:rPr>
-          <w:rFonts w:ascii="Arial" w:hAnsi="Arial" w:cs="Arial"/>
-          <w:lang w:val="pt-BR"/>
-        </w:rPr>
-        <w:t>o mesmo</w:t>
-      </w:r>
-      <w:proofErr w:type="gramEnd"/>
-      <w:r>
-        <w:rPr>
-          <w:rFonts w:ascii="Arial" w:hAnsi="Arial" w:cs="Arial"/>
-          <w:lang w:val="pt-BR"/>
-        </w:rPr>
-        <w:t xml:space="preserve">, definindo se o </w:t>
+        <w:t xml:space="preserve">No estacionamento, o cliente pode solicitar que o manobrista estacione o carro para o mesmo, definindo se o </w:t>
       </w:r>
       <w:r>
         <w:rPr>
@@ -2706,12 +3308,14 @@
           <w:lang w:val="pt-BR"/>
         </w:rPr>
       </w:pPr>
+      <w:bookmarkStart w:id="9" w:name="_Toc74949789"/>
       <w:r>
         <w:rPr>
           <w:lang w:val="pt-BR"/>
         </w:rPr>
         <w:t>Oportunidade de Negócios</w:t>
       </w:r>
+      <w:bookmarkEnd w:id="9"/>
     </w:p>
     <w:p>
       <w:pPr>
@@ -2743,14 +3347,14 @@
           <w:lang w:val="pt-BR"/>
         </w:rPr>
       </w:pPr>
-      <w:bookmarkStart w:id="11" w:name="__RefHeading___Toc18206469"/>
-      <w:bookmarkEnd w:id="11"/>
+      <w:bookmarkStart w:id="10" w:name="_Toc74949790"/>
       <w:r>
         <w:rPr>
           <w:lang w:val="pt-BR"/>
         </w:rPr>
         <w:t>Descrição do Problema</w:t>
       </w:r>
+      <w:bookmarkEnd w:id="10"/>
     </w:p>
     <w:p>
       <w:pPr>
@@ -4115,8 +4719,7 @@
           <w:lang w:val="pt-BR"/>
         </w:rPr>
       </w:pPr>
-      <w:bookmarkStart w:id="12" w:name="__RefHeading___Toc18206470"/>
-      <w:bookmarkEnd w:id="12"/>
+      <w:bookmarkStart w:id="11" w:name="_Toc74949791"/>
       <w:r>
         <w:rPr>
           <w:lang w:val="pt-BR"/>
@@ -4124,6 +4727,7 @@
         <w:lastRenderedPageBreak/>
         <w:t>Sentença de Posição do Produto</w:t>
       </w:r>
+      <w:bookmarkEnd w:id="11"/>
     </w:p>
     <w:p>
       <w:pPr>
@@ -4571,8 +5175,7 @@
           <w:lang w:val="pt-BR"/>
         </w:rPr>
       </w:pPr>
-      <w:bookmarkStart w:id="13" w:name="__RefHeading___Toc18206471"/>
-      <w:bookmarkEnd w:id="13"/>
+      <w:bookmarkStart w:id="12" w:name="_Toc74949792"/>
       <w:r>
         <w:rPr>
           <w:sz w:val="20"/>
@@ -4581,6 +5184,7 @@
         </w:rPr>
         <w:t>Descrições dos Envolvidos</w:t>
       </w:r>
+      <w:bookmarkEnd w:id="12"/>
     </w:p>
     <w:p>
       <w:pPr>
@@ -4589,128 +5193,118 @@
           <w:lang w:val="pt-BR"/>
         </w:rPr>
       </w:pPr>
-      <w:bookmarkStart w:id="14" w:name="__RefHeading___Toc18206472"/>
-      <w:bookmarkStart w:id="15" w:name="__RefHeading___Toc18206475"/>
+      <w:bookmarkStart w:id="13" w:name="_Toc74949793"/>
+      <w:r>
+        <w:rPr>
+          <w:lang w:val="pt-BR"/>
+        </w:rPr>
+        <w:t>Ambiente do Usuário</w:t>
+      </w:r>
+      <w:bookmarkEnd w:id="13"/>
+    </w:p>
+    <w:p>
+      <w:pPr>
+        <w:rPr>
+          <w:rFonts w:ascii="Arial;Arial" w:hAnsi="Arial;Arial"/>
+          <w:lang w:val="pt-BR"/>
+        </w:rPr>
+      </w:pPr>
+      <w:r>
+        <w:rPr>
+          <w:rFonts w:ascii="Arial;Arial" w:hAnsi="Arial;Arial"/>
+          <w:lang w:val="pt-BR"/>
+        </w:rPr>
+        <w:t>O ambiente do usuário é um estacionamento</w:t>
+      </w:r>
+      <w:r>
+        <w:rPr>
+          <w:rFonts w:ascii="Arial;Arial" w:hAnsi="Arial;Arial"/>
+          <w:lang w:val="pt-BR"/>
+        </w:rPr>
+        <w:t xml:space="preserve"> </w:t>
+      </w:r>
+      <w:r>
+        <w:rPr>
+          <w:rFonts w:ascii="Arial;Arial" w:hAnsi="Arial;Arial"/>
+          <w:lang w:val="pt-BR"/>
+        </w:rPr>
+        <w:t xml:space="preserve">aberto </w:t>
+      </w:r>
+      <w:r>
+        <w:rPr>
+          <w:rFonts w:ascii="Arial;Arial" w:hAnsi="Arial;Arial"/>
+          <w:lang w:val="pt-BR"/>
+        </w:rPr>
+        <w:t>com uma construção pequena</w:t>
+      </w:r>
+      <w:r>
+        <w:rPr>
+          <w:rFonts w:ascii="Arial;Arial" w:hAnsi="Arial;Arial"/>
+          <w:lang w:val="pt-BR"/>
+        </w:rPr>
+        <w:t xml:space="preserve"> na entrada, sendo essa construção usada para o caixa, manobristas guardarem as chaves e para o gerente administrar tudo. </w:t>
+      </w:r>
+      <w:r>
+        <w:rPr>
+          <w:rFonts w:ascii="Arial;Arial" w:hAnsi="Arial;Arial"/>
+          <w:lang w:val="pt-BR"/>
+        </w:rPr>
+        <w:t>Todas as informações são guardadas nesse ambiente e são feitos manualmente. Essa construção serve para abrigar os funcionários também. O local não possui um sistema que ajude a gerenciar diversos processos do negócio</w:t>
+      </w:r>
+      <w:r>
+        <w:rPr>
+          <w:rFonts w:ascii="Arial;Arial" w:hAnsi="Arial;Arial"/>
+          <w:lang w:val="pt-BR"/>
+        </w:rPr>
+        <w:t xml:space="preserve">, muitos processos acabam sendo mais </w:t>
+      </w:r>
+      <w:r>
+        <w:rPr>
+          <w:rFonts w:ascii="Arial;Arial" w:hAnsi="Arial;Arial"/>
+          <w:lang w:val="pt-BR"/>
+        </w:rPr>
+        <w:t>demorados</w:t>
+      </w:r>
+      <w:r>
+        <w:rPr>
+          <w:rFonts w:ascii="Arial;Arial" w:hAnsi="Arial;Arial"/>
+          <w:lang w:val="pt-BR"/>
+        </w:rPr>
+        <w:t xml:space="preserve"> por conta disso. Gerenciar vagas e veículos costuma ser mais demorado do que deveria, sendo necessário anotar todas as informações manualmente</w:t>
+      </w:r>
+      <w:r>
+        <w:rPr>
+          <w:rFonts w:ascii="Arial;Arial" w:hAnsi="Arial;Arial"/>
+          <w:lang w:val="pt-BR"/>
+        </w:rPr>
+        <w:t>, além disso, o momento da consulta também é demorado já que a todo momento existem diversas anotações sobre veículos que entraram ou saíram do estacionamento. Para o gerente é mais difícil gerenciar sem relatórios</w:t>
+      </w:r>
+      <w:r>
+        <w:rPr>
+          <w:rFonts w:ascii="Arial;Arial" w:hAnsi="Arial;Arial"/>
+          <w:lang w:val="pt-BR"/>
+        </w:rPr>
+        <w:t xml:space="preserve"> que possam ser emitidos pelo sistema com informações essenciais para o negócio, sendo necessário que ele mesmo identifique pontos para o relatório e os escreva a mão.</w:t>
+      </w:r>
+    </w:p>
+    <w:p>
+      <w:pPr>
+        <w:pStyle w:val="Ttulo2"/>
+        <w:widowControl/>
+        <w:rPr>
+          <w:lang w:val="pt-BR"/>
+        </w:rPr>
+      </w:pPr>
+      <w:bookmarkStart w:id="14" w:name="__RefHeading___Toc18206476"/>
+      <w:bookmarkStart w:id="15" w:name="_Toc74949794"/>
+      <w:r>
+        <w:rPr>
+          <w:lang w:val="pt-BR"/>
+        </w:rPr>
+        <w:t>Perfis dos Envolvidos</w:t>
+      </w:r>
       <w:bookmarkEnd w:id="14"/>
       <w:bookmarkEnd w:id="15"/>
-      <w:r>
-        <w:rPr>
-          <w:lang w:val="pt-BR"/>
-        </w:rPr>
-        <w:t>Ambiente do Usuário</w:t>
-      </w:r>
-    </w:p>
-    <w:p>
-      <w:pPr>
-        <w:rPr>
-          <w:rFonts w:ascii="Arial;Arial" w:hAnsi="Arial;Arial"/>
-          <w:lang w:val="pt-BR"/>
-        </w:rPr>
-      </w:pPr>
-      <w:r>
-        <w:rPr>
-          <w:rFonts w:ascii="Arial;Arial" w:hAnsi="Arial;Arial"/>
-          <w:lang w:val="pt-BR"/>
-        </w:rPr>
-        <w:t>O ambiente do usuário é um estacionamento</w:t>
-      </w:r>
-      <w:r>
-        <w:rPr>
-          <w:rFonts w:ascii="Arial;Arial" w:hAnsi="Arial;Arial"/>
-          <w:lang w:val="pt-BR"/>
-        </w:rPr>
-        <w:t xml:space="preserve"> </w:t>
-      </w:r>
-      <w:r>
-        <w:rPr>
-          <w:rFonts w:ascii="Arial;Arial" w:hAnsi="Arial;Arial"/>
-          <w:lang w:val="pt-BR"/>
-        </w:rPr>
-        <w:t xml:space="preserve">aberto </w:t>
-      </w:r>
-      <w:r>
-        <w:rPr>
-          <w:rFonts w:ascii="Arial;Arial" w:hAnsi="Arial;Arial"/>
-          <w:lang w:val="pt-BR"/>
-        </w:rPr>
-        <w:t>com uma construção pequena</w:t>
-      </w:r>
-      <w:r>
-        <w:rPr>
-          <w:rFonts w:ascii="Arial;Arial" w:hAnsi="Arial;Arial"/>
-          <w:lang w:val="pt-BR"/>
-        </w:rPr>
-        <w:t xml:space="preserve"> na entrada, sendo essa construção usada para o caixa, manobristas guardarem as chaves e para o gerente administrar tudo. </w:t>
-      </w:r>
-      <w:r>
-        <w:rPr>
-          <w:rFonts w:ascii="Arial;Arial" w:hAnsi="Arial;Arial"/>
-          <w:lang w:val="pt-BR"/>
-        </w:rPr>
-        <w:t>Todas as informações são guardadas nesse ambiente e são feitos manualmente. Essa construção serve para abrigar os funcionários também. O local não possui um sistema que ajude a gerenciar diversos processos do negócio</w:t>
-      </w:r>
-      <w:r>
-        <w:rPr>
-          <w:rFonts w:ascii="Arial;Arial" w:hAnsi="Arial;Arial"/>
-          <w:lang w:val="pt-BR"/>
-        </w:rPr>
-        <w:t xml:space="preserve">, muitos processos acabam sendo mais </w:t>
-      </w:r>
-      <w:r>
-        <w:rPr>
-          <w:rFonts w:ascii="Arial;Arial" w:hAnsi="Arial;Arial"/>
-          <w:lang w:val="pt-BR"/>
-        </w:rPr>
-        <w:t>demorados</w:t>
-      </w:r>
-      <w:r>
-        <w:rPr>
-          <w:rFonts w:ascii="Arial;Arial" w:hAnsi="Arial;Arial"/>
-          <w:lang w:val="pt-BR"/>
-        </w:rPr>
-        <w:t xml:space="preserve"> por conta disso. Gerenciar vagas e veículos costuma ser mais demorado do que deveria, sendo necessário anotar todas as informações manualmente</w:t>
-      </w:r>
-      <w:r>
-        <w:rPr>
-          <w:rFonts w:ascii="Arial;Arial" w:hAnsi="Arial;Arial"/>
-          <w:lang w:val="pt-BR"/>
-        </w:rPr>
-        <w:t>, além disso, o momento da consulta também é demorado já que a todo momento existem diversas anotações sobre veículos que entraram ou saíram do estacionamento. Para o gerente é mais difícil gerenciar sem relatórios</w:t>
-      </w:r>
-      <w:r>
-        <w:rPr>
-          <w:rFonts w:ascii="Arial;Arial" w:hAnsi="Arial;Arial"/>
-          <w:lang w:val="pt-BR"/>
-        </w:rPr>
-        <w:t xml:space="preserve"> que possam ser emitidos pelo sistema com informações essenciais para o negócio, sendo necessário que ele mesmo identifique pontos para o relatório e os escreva a mão.</w:t>
-      </w:r>
-    </w:p>
-    <w:p>
-      <w:pPr>
-        <w:rPr>
-          <w:rFonts w:ascii="Arial;Arial" w:hAnsi="Arial;Arial"/>
-          <w:lang w:val="pt-BR"/>
-        </w:rPr>
-      </w:pPr>
-    </w:p>
-    <w:p>
-      <w:pPr>
-        <w:pStyle w:val="Ttulo2"/>
-        <w:widowControl/>
-        <w:rPr>
-          <w:lang w:val="pt-BR"/>
-        </w:rPr>
-      </w:pPr>
-      <w:bookmarkStart w:id="16" w:name="__RefHeading___Toc113_3690376769"/>
-      <w:bookmarkStart w:id="17" w:name="__RefHeading___Toc18206476"/>
-      <w:bookmarkEnd w:id="16"/>
-      <w:r>
-        <w:rPr>
-          <w:lang w:val="pt-BR"/>
-        </w:rPr>
-        <w:t>Perfis dos Envolvidos</w:t>
-      </w:r>
-      <w:bookmarkEnd w:id="17"/>
       <w:r>
         <w:rPr>
           <w:lang w:val="pt-BR"/>
@@ -4733,6 +5327,7 @@
           <w:lang w:val="pt-BR"/>
         </w:rPr>
       </w:pPr>
+      <w:bookmarkStart w:id="16" w:name="_Toc74949795"/>
       <w:r>
         <w:rPr>
           <w:b/>
@@ -4743,6 +5338,7 @@
         </w:rPr>
         <w:t>Gerente</w:t>
       </w:r>
+      <w:bookmarkEnd w:id="16"/>
     </w:p>
     <w:p>
       <w:pPr>
@@ -5187,16 +5783,7 @@
                 <w:bCs/>
                 <w:lang w:val="pt-BR" w:bidi="hi-IN"/>
               </w:rPr>
-              <w:t xml:space="preserve">Comentários e </w:t>
-            </w:r>
-            <w:r>
-              <w:rPr>
-                <w:b/>
-                <w:bCs/>
-                <w:lang w:val="pt-BR" w:bidi="hi-IN"/>
-              </w:rPr>
-              <w:lastRenderedPageBreak/>
-              <w:t>Problemas</w:t>
+              <w:t>Comentários e Problemas</w:t>
             </w:r>
           </w:p>
         </w:tc>
@@ -5231,26 +5818,1157 @@
     </w:p>
     <w:p>
       <w:pPr>
-        <w:rPr>
-          <w:lang w:val="pt-BR"/>
-        </w:rPr>
-      </w:pPr>
+        <w:pStyle w:val="Ttulo3"/>
+        <w:numPr>
+          <w:ilvl w:val="0"/>
+          <w:numId w:val="0"/>
+        </w:numPr>
+        <w:tabs>
+          <w:tab w:val="num" w:pos="2318"/>
+        </w:tabs>
+        <w:rPr>
+          <w:b/>
+          <w:bCs/>
+          <w:i w:val="0"/>
+          <w:iCs w:val="0"/>
+          <w:lang w:val="pt-BR"/>
+        </w:rPr>
+      </w:pPr>
+      <w:r>
+        <w:rPr>
+          <w:b/>
+          <w:bCs/>
+          <w:i w:val="0"/>
+          <w:iCs w:val="0"/>
+          <w:lang w:val="pt-BR"/>
+        </w:rPr>
+        <w:t xml:space="preserve">4.2.2 </w:t>
+      </w:r>
+      <w:r>
+        <w:rPr>
+          <w:b/>
+          <w:bCs/>
+          <w:i w:val="0"/>
+          <w:iCs w:val="0"/>
+          <w:lang w:val="pt-BR"/>
+        </w:rPr>
+        <w:t>Manobrista</w:t>
+      </w:r>
     </w:p>
     <w:p>
       <w:pPr>
+        <w:rPr>
+          <w:lang w:val="pt-BR"/>
+        </w:rPr>
+      </w:pPr>
+    </w:p>
+    <w:p>
+      <w:pPr>
+        <w:rPr>
+          <w:lang w:val="pt-BR"/>
+        </w:rPr>
+      </w:pPr>
+    </w:p>
+    <w:tbl>
+      <w:tblPr>
+        <w:tblW w:w="8848" w:type="dxa"/>
+        <w:tblInd w:w="625" w:type="dxa"/>
+        <w:tblLook w:val="04A0" w:firstRow="1" w:lastRow="0" w:firstColumn="1" w:lastColumn="0" w:noHBand="0" w:noVBand="1"/>
+      </w:tblPr>
+      <w:tblGrid>
+        <w:gridCol w:w="1890"/>
+        <w:gridCol w:w="6958"/>
+      </w:tblGrid>
+      <w:tr>
+        <w:tc>
+          <w:tcPr>
+            <w:tcW w:w="1890" w:type="dxa"/>
+            <w:tcBorders>
+              <w:top w:val="single" w:sz="4" w:space="0" w:color="000000"/>
+              <w:left w:val="single" w:sz="4" w:space="0" w:color="000000"/>
+              <w:bottom w:val="single" w:sz="4" w:space="0" w:color="000000"/>
+              <w:right w:val="nil"/>
+            </w:tcBorders>
+            <w:hideMark/>
+          </w:tcPr>
+          <w:p>
+            <w:pPr>
+              <w:rPr>
+                <w:b/>
+                <w:bCs/>
+                <w:lang w:val="pt-BR" w:bidi="hi-IN"/>
+              </w:rPr>
+            </w:pPr>
+            <w:r>
+              <w:rPr>
+                <w:b/>
+                <w:bCs/>
+                <w:lang w:val="pt-BR" w:bidi="hi-IN"/>
+              </w:rPr>
+              <w:t>Representante</w:t>
+            </w:r>
+          </w:p>
+        </w:tc>
+        <w:tc>
+          <w:tcPr>
+            <w:tcW w:w="6958" w:type="dxa"/>
+            <w:tcBorders>
+              <w:top w:val="single" w:sz="4" w:space="0" w:color="000000"/>
+              <w:left w:val="single" w:sz="4" w:space="0" w:color="000000"/>
+              <w:bottom w:val="single" w:sz="4" w:space="0" w:color="000000"/>
+              <w:right w:val="single" w:sz="4" w:space="0" w:color="000000"/>
+            </w:tcBorders>
+            <w:hideMark/>
+          </w:tcPr>
+          <w:p>
+            <w:pPr>
+              <w:pStyle w:val="Corpodetexto"/>
+              <w:ind w:left="0"/>
+              <w:rPr>
+                <w:lang w:val="fr-FR" w:bidi="hi-IN"/>
+              </w:rPr>
+            </w:pPr>
+            <w:r>
+              <w:rPr>
+                <w:lang w:val="fr-FR" w:bidi="hi-IN"/>
+              </w:rPr>
+              <w:t xml:space="preserve">Sergio </w:t>
+            </w:r>
+            <w:r>
+              <w:rPr>
+                <w:lang w:val="fr-FR" w:bidi="hi-IN"/>
+              </w:rPr>
+              <w:t>Rodrigues</w:t>
+            </w:r>
+          </w:p>
+        </w:tc>
+      </w:tr>
+      <w:tr>
+        <w:tc>
+          <w:tcPr>
+            <w:tcW w:w="1890" w:type="dxa"/>
+            <w:tcBorders>
+              <w:top w:val="single" w:sz="4" w:space="0" w:color="000000"/>
+              <w:left w:val="single" w:sz="4" w:space="0" w:color="000000"/>
+              <w:bottom w:val="single" w:sz="4" w:space="0" w:color="000000"/>
+              <w:right w:val="nil"/>
+            </w:tcBorders>
+            <w:hideMark/>
+          </w:tcPr>
+          <w:p>
+            <w:pPr>
+              <w:rPr>
+                <w:b/>
+                <w:bCs/>
+                <w:lang w:val="pt-BR" w:bidi="hi-IN"/>
+              </w:rPr>
+            </w:pPr>
+            <w:r>
+              <w:rPr>
+                <w:b/>
+                <w:bCs/>
+                <w:lang w:val="pt-BR" w:bidi="hi-IN"/>
+              </w:rPr>
+              <w:t>Descrição</w:t>
+            </w:r>
+          </w:p>
+        </w:tc>
+        <w:tc>
+          <w:tcPr>
+            <w:tcW w:w="6958" w:type="dxa"/>
+            <w:tcBorders>
+              <w:top w:val="single" w:sz="4" w:space="0" w:color="000000"/>
+              <w:left w:val="single" w:sz="4" w:space="0" w:color="000000"/>
+              <w:bottom w:val="single" w:sz="4" w:space="0" w:color="000000"/>
+              <w:right w:val="single" w:sz="4" w:space="0" w:color="000000"/>
+            </w:tcBorders>
+            <w:hideMark/>
+          </w:tcPr>
+          <w:p>
+            <w:pPr>
+              <w:pStyle w:val="Corpodetexto"/>
+              <w:ind w:left="0"/>
+              <w:rPr>
+                <w:lang w:val="pt-BR" w:bidi="hi-IN"/>
+              </w:rPr>
+            </w:pPr>
+            <w:r>
+              <w:rPr>
+                <w:lang w:val="pt-BR" w:bidi="hi-IN"/>
+              </w:rPr>
+              <w:t>Manobrista do estacionamento</w:t>
+            </w:r>
+          </w:p>
+        </w:tc>
+      </w:tr>
+      <w:tr>
+        <w:tc>
+          <w:tcPr>
+            <w:tcW w:w="1890" w:type="dxa"/>
+            <w:tcBorders>
+              <w:top w:val="single" w:sz="4" w:space="0" w:color="000000"/>
+              <w:left w:val="single" w:sz="4" w:space="0" w:color="000000"/>
+              <w:bottom w:val="single" w:sz="4" w:space="0" w:color="000000"/>
+              <w:right w:val="nil"/>
+            </w:tcBorders>
+            <w:hideMark/>
+          </w:tcPr>
+          <w:p>
+            <w:pPr>
+              <w:rPr>
+                <w:b/>
+                <w:bCs/>
+                <w:lang w:val="pt-BR" w:bidi="hi-IN"/>
+              </w:rPr>
+            </w:pPr>
+            <w:r>
+              <w:rPr>
+                <w:b/>
+                <w:bCs/>
+                <w:lang w:val="pt-BR" w:bidi="hi-IN"/>
+              </w:rPr>
+              <w:t>Tipo</w:t>
+            </w:r>
+          </w:p>
+        </w:tc>
+        <w:tc>
+          <w:tcPr>
+            <w:tcW w:w="6958" w:type="dxa"/>
+            <w:tcBorders>
+              <w:top w:val="single" w:sz="4" w:space="0" w:color="000000"/>
+              <w:left w:val="single" w:sz="4" w:space="0" w:color="000000"/>
+              <w:bottom w:val="single" w:sz="4" w:space="0" w:color="000000"/>
+              <w:right w:val="single" w:sz="4" w:space="0" w:color="000000"/>
+            </w:tcBorders>
+            <w:hideMark/>
+          </w:tcPr>
+          <w:p>
+            <w:pPr>
+              <w:pStyle w:val="Corpodetexto"/>
+              <w:ind w:left="0"/>
+              <w:rPr>
+                <w:lang w:val="pt-BR" w:bidi="hi-IN"/>
+              </w:rPr>
+            </w:pPr>
+            <w:r>
+              <w:rPr>
+                <w:lang w:val="pt-BR" w:bidi="hi-IN"/>
+              </w:rPr>
+              <w:t xml:space="preserve">Possui </w:t>
+            </w:r>
+            <w:r>
+              <w:rPr>
+                <w:lang w:val="pt-BR" w:bidi="hi-IN"/>
+              </w:rPr>
+              <w:t>formação no ensino médio</w:t>
+            </w:r>
+            <w:r>
+              <w:rPr>
+                <w:lang w:val="pt-BR" w:bidi="hi-IN"/>
+              </w:rPr>
+              <w:t xml:space="preserve">. </w:t>
+            </w:r>
+          </w:p>
+        </w:tc>
+      </w:tr>
+      <w:tr>
+        <w:tc>
+          <w:tcPr>
+            <w:tcW w:w="1890" w:type="dxa"/>
+            <w:tcBorders>
+              <w:top w:val="single" w:sz="4" w:space="0" w:color="000000"/>
+              <w:left w:val="single" w:sz="4" w:space="0" w:color="000000"/>
+              <w:bottom w:val="single" w:sz="4" w:space="0" w:color="000000"/>
+              <w:right w:val="nil"/>
+            </w:tcBorders>
+            <w:hideMark/>
+          </w:tcPr>
+          <w:p>
+            <w:pPr>
+              <w:rPr>
+                <w:b/>
+                <w:bCs/>
+                <w:lang w:val="pt-BR" w:bidi="hi-IN"/>
+              </w:rPr>
+            </w:pPr>
+            <w:r>
+              <w:rPr>
+                <w:b/>
+                <w:bCs/>
+                <w:lang w:val="pt-BR" w:bidi="hi-IN"/>
+              </w:rPr>
+              <w:t>Responsabilidades</w:t>
+            </w:r>
+          </w:p>
+        </w:tc>
+        <w:tc>
+          <w:tcPr>
+            <w:tcW w:w="6958" w:type="dxa"/>
+            <w:tcBorders>
+              <w:top w:val="single" w:sz="4" w:space="0" w:color="000000"/>
+              <w:left w:val="single" w:sz="4" w:space="0" w:color="000000"/>
+              <w:bottom w:val="single" w:sz="4" w:space="0" w:color="000000"/>
+              <w:right w:val="single" w:sz="4" w:space="0" w:color="000000"/>
+            </w:tcBorders>
+            <w:hideMark/>
+          </w:tcPr>
+          <w:p>
+            <w:pPr>
+              <w:pStyle w:val="Corpodetexto"/>
+              <w:ind w:left="0"/>
+              <w:rPr>
+                <w:lang w:val="fr-FR" w:bidi="hi-IN"/>
+              </w:rPr>
+            </w:pPr>
+            <w:r>
+              <w:rPr>
+                <w:lang w:val="fr-FR" w:bidi="hi-IN"/>
+              </w:rPr>
+              <w:t xml:space="preserve">Manobrar os veículos para </w:t>
+            </w:r>
+            <w:r>
+              <w:rPr>
+                <w:lang w:val="fr-FR" w:bidi="hi-IN"/>
+              </w:rPr>
+              <w:t>alguma vaga ou restirar o veículo da vaga.</w:t>
+            </w:r>
+          </w:p>
+        </w:tc>
+      </w:tr>
+      <w:tr>
+        <w:tc>
+          <w:tcPr>
+            <w:tcW w:w="1890" w:type="dxa"/>
+            <w:tcBorders>
+              <w:top w:val="single" w:sz="4" w:space="0" w:color="000000"/>
+              <w:left w:val="single" w:sz="4" w:space="0" w:color="000000"/>
+              <w:bottom w:val="single" w:sz="4" w:space="0" w:color="000000"/>
+              <w:right w:val="nil"/>
+            </w:tcBorders>
+            <w:hideMark/>
+          </w:tcPr>
+          <w:p>
+            <w:pPr>
+              <w:rPr>
+                <w:b/>
+                <w:bCs/>
+                <w:lang w:val="pt-BR" w:bidi="hi-IN"/>
+              </w:rPr>
+            </w:pPr>
+            <w:r>
+              <w:rPr>
+                <w:b/>
+                <w:bCs/>
+                <w:lang w:val="pt-BR" w:bidi="hi-IN"/>
+              </w:rPr>
+              <w:t>Critérios de Sucesso</w:t>
+            </w:r>
+          </w:p>
+        </w:tc>
+        <w:tc>
+          <w:tcPr>
+            <w:tcW w:w="6958" w:type="dxa"/>
+            <w:tcBorders>
+              <w:top w:val="single" w:sz="4" w:space="0" w:color="000000"/>
+              <w:left w:val="single" w:sz="4" w:space="0" w:color="000000"/>
+              <w:bottom w:val="single" w:sz="4" w:space="0" w:color="000000"/>
+              <w:right w:val="single" w:sz="4" w:space="0" w:color="000000"/>
+            </w:tcBorders>
+            <w:hideMark/>
+          </w:tcPr>
+          <w:p>
+            <w:pPr>
+              <w:pStyle w:val="Corpodetexto"/>
+              <w:ind w:left="0"/>
+              <w:rPr>
+                <w:lang w:val="pt-BR" w:bidi="hi-IN"/>
+              </w:rPr>
+            </w:pPr>
+            <w:r>
+              <w:rPr>
+                <w:lang w:val="pt-BR" w:bidi="hi-IN"/>
+              </w:rPr>
+              <w:t xml:space="preserve">Poder saber com rapidez e </w:t>
+            </w:r>
+            <w:r>
+              <w:rPr>
+                <w:lang w:val="pt-BR" w:bidi="hi-IN"/>
+              </w:rPr>
+              <w:t>prontidão a situação das vagas no estacionamento</w:t>
+            </w:r>
+          </w:p>
+        </w:tc>
+      </w:tr>
+      <w:tr>
+        <w:tc>
+          <w:tcPr>
+            <w:tcW w:w="1890" w:type="dxa"/>
+            <w:tcBorders>
+              <w:top w:val="single" w:sz="4" w:space="0" w:color="000000"/>
+              <w:left w:val="single" w:sz="4" w:space="0" w:color="000000"/>
+              <w:bottom w:val="single" w:sz="4" w:space="0" w:color="000000"/>
+              <w:right w:val="nil"/>
+            </w:tcBorders>
+            <w:hideMark/>
+          </w:tcPr>
+          <w:p>
+            <w:pPr>
+              <w:rPr>
+                <w:b/>
+                <w:bCs/>
+                <w:lang w:val="pt-BR" w:bidi="hi-IN"/>
+              </w:rPr>
+            </w:pPr>
+            <w:r>
+              <w:rPr>
+                <w:b/>
+                <w:bCs/>
+                <w:lang w:val="pt-BR" w:bidi="hi-IN"/>
+              </w:rPr>
+              <w:t>Envolvimento</w:t>
+            </w:r>
+          </w:p>
+        </w:tc>
+        <w:tc>
+          <w:tcPr>
+            <w:tcW w:w="6958" w:type="dxa"/>
+            <w:tcBorders>
+              <w:top w:val="single" w:sz="4" w:space="0" w:color="000000"/>
+              <w:left w:val="single" w:sz="4" w:space="0" w:color="000000"/>
+              <w:bottom w:val="single" w:sz="4" w:space="0" w:color="000000"/>
+              <w:right w:val="single" w:sz="4" w:space="0" w:color="000000"/>
+            </w:tcBorders>
+            <w:hideMark/>
+          </w:tcPr>
+          <w:p>
+            <w:pPr>
+              <w:pStyle w:val="Corpodetexto"/>
+              <w:ind w:left="0"/>
+              <w:rPr>
+                <w:lang w:val="pt-BR" w:bidi="hi-IN"/>
+              </w:rPr>
+            </w:pPr>
+            <w:r>
+              <w:rPr>
+                <w:lang w:val="pt-BR" w:bidi="hi-IN"/>
+              </w:rPr>
+              <w:t>Usuário Final</w:t>
+            </w:r>
+          </w:p>
+        </w:tc>
+      </w:tr>
+      <w:tr>
+        <w:tc>
+          <w:tcPr>
+            <w:tcW w:w="1890" w:type="dxa"/>
+            <w:tcBorders>
+              <w:top w:val="single" w:sz="4" w:space="0" w:color="000000"/>
+              <w:left w:val="single" w:sz="4" w:space="0" w:color="000000"/>
+              <w:bottom w:val="single" w:sz="4" w:space="0" w:color="000000"/>
+              <w:right w:val="nil"/>
+            </w:tcBorders>
+            <w:hideMark/>
+          </w:tcPr>
+          <w:p>
+            <w:pPr>
+              <w:rPr>
+                <w:b/>
+                <w:bCs/>
+                <w:lang w:val="pt-BR" w:bidi="hi-IN"/>
+              </w:rPr>
+            </w:pPr>
+            <w:r>
+              <w:rPr>
+                <w:b/>
+                <w:bCs/>
+                <w:lang w:val="pt-BR" w:bidi="hi-IN"/>
+              </w:rPr>
+              <w:t>Produtos Liberados</w:t>
+            </w:r>
+          </w:p>
+        </w:tc>
+        <w:tc>
+          <w:tcPr>
+            <w:tcW w:w="6958" w:type="dxa"/>
+            <w:tcBorders>
+              <w:top w:val="single" w:sz="4" w:space="0" w:color="000000"/>
+              <w:left w:val="single" w:sz="4" w:space="0" w:color="000000"/>
+              <w:bottom w:val="single" w:sz="4" w:space="0" w:color="000000"/>
+              <w:right w:val="single" w:sz="4" w:space="0" w:color="000000"/>
+            </w:tcBorders>
+            <w:hideMark/>
+          </w:tcPr>
+          <w:p>
+            <w:pPr>
+              <w:pStyle w:val="Corpodetexto"/>
+              <w:ind w:left="0"/>
+              <w:rPr>
+                <w:lang w:val="pt-BR" w:bidi="hi-IN"/>
+              </w:rPr>
+            </w:pPr>
+          </w:p>
+        </w:tc>
+      </w:tr>
+      <w:tr>
+        <w:tc>
+          <w:tcPr>
+            <w:tcW w:w="1890" w:type="dxa"/>
+            <w:tcBorders>
+              <w:top w:val="single" w:sz="4" w:space="0" w:color="000000"/>
+              <w:left w:val="single" w:sz="4" w:space="0" w:color="000000"/>
+              <w:bottom w:val="single" w:sz="4" w:space="0" w:color="000000"/>
+              <w:right w:val="nil"/>
+            </w:tcBorders>
+            <w:hideMark/>
+          </w:tcPr>
+          <w:p>
+            <w:pPr>
+              <w:rPr>
+                <w:b/>
+                <w:bCs/>
+                <w:lang w:val="pt-BR" w:bidi="hi-IN"/>
+              </w:rPr>
+            </w:pPr>
+            <w:r>
+              <w:rPr>
+                <w:b/>
+                <w:bCs/>
+                <w:lang w:val="pt-BR" w:bidi="hi-IN"/>
+              </w:rPr>
+              <w:t>Comentários e Problemas</w:t>
+            </w:r>
+          </w:p>
+        </w:tc>
+        <w:tc>
+          <w:tcPr>
+            <w:tcW w:w="6958" w:type="dxa"/>
+            <w:tcBorders>
+              <w:top w:val="single" w:sz="4" w:space="0" w:color="000000"/>
+              <w:left w:val="single" w:sz="4" w:space="0" w:color="000000"/>
+              <w:bottom w:val="single" w:sz="4" w:space="0" w:color="000000"/>
+              <w:right w:val="single" w:sz="4" w:space="0" w:color="000000"/>
+            </w:tcBorders>
+          </w:tcPr>
+          <w:p>
+            <w:pPr>
+              <w:pStyle w:val="InfoBlue"/>
+              <w:ind w:left="0"/>
+              <w:rPr>
+                <w:lang w:val="pt-BR" w:bidi="hi-IN"/>
+              </w:rPr>
+            </w:pPr>
+          </w:p>
+        </w:tc>
+      </w:tr>
+    </w:tbl>
+    <w:p>
+      <w:pPr>
+        <w:rPr>
+          <w:lang w:val="pt-BR"/>
+        </w:rPr>
+      </w:pPr>
+    </w:p>
+    <w:p>
+      <w:pPr>
+        <w:pStyle w:val="Ttulo3"/>
+        <w:numPr>
+          <w:ilvl w:val="0"/>
+          <w:numId w:val="0"/>
+        </w:numPr>
+        <w:tabs>
+          <w:tab w:val="num" w:pos="2318"/>
+        </w:tabs>
+        <w:rPr>
+          <w:b/>
+          <w:bCs/>
+          <w:i w:val="0"/>
+          <w:iCs w:val="0"/>
+          <w:lang w:val="pt-BR"/>
+        </w:rPr>
+      </w:pPr>
+      <w:r>
+        <w:rPr>
+          <w:b/>
+          <w:bCs/>
+          <w:i w:val="0"/>
+          <w:iCs w:val="0"/>
+          <w:lang w:val="pt-BR"/>
+        </w:rPr>
+        <w:t>4.2.</w:t>
+      </w:r>
+      <w:r>
+        <w:rPr>
+          <w:b/>
+          <w:bCs/>
+          <w:i w:val="0"/>
+          <w:iCs w:val="0"/>
+          <w:lang w:val="pt-BR"/>
+        </w:rPr>
+        <w:t>3</w:t>
+      </w:r>
+      <w:r>
+        <w:rPr>
+          <w:b/>
+          <w:bCs/>
+          <w:i w:val="0"/>
+          <w:iCs w:val="0"/>
+          <w:lang w:val="pt-BR"/>
+        </w:rPr>
+        <w:t xml:space="preserve"> </w:t>
+      </w:r>
+      <w:r>
+        <w:rPr>
+          <w:b/>
+          <w:bCs/>
+          <w:i w:val="0"/>
+          <w:iCs w:val="0"/>
+          <w:lang w:val="pt-BR"/>
+        </w:rPr>
+        <w:t>Atendente do caixa</w:t>
+      </w:r>
+    </w:p>
+    <w:p>
+      <w:pPr>
+        <w:rPr>
+          <w:lang w:val="pt-BR"/>
+        </w:rPr>
+      </w:pPr>
+    </w:p>
+    <w:p>
+      <w:pPr>
+        <w:rPr>
+          <w:lang w:val="pt-BR"/>
+        </w:rPr>
+      </w:pPr>
+    </w:p>
+    <w:tbl>
+      <w:tblPr>
+        <w:tblW w:w="8848" w:type="dxa"/>
+        <w:tblInd w:w="625" w:type="dxa"/>
+        <w:tblLook w:val="04A0" w:firstRow="1" w:lastRow="0" w:firstColumn="1" w:lastColumn="0" w:noHBand="0" w:noVBand="1"/>
+      </w:tblPr>
+      <w:tblGrid>
+        <w:gridCol w:w="1890"/>
+        <w:gridCol w:w="6958"/>
+      </w:tblGrid>
+      <w:tr>
+        <w:tc>
+          <w:tcPr>
+            <w:tcW w:w="1890" w:type="dxa"/>
+            <w:tcBorders>
+              <w:top w:val="single" w:sz="4" w:space="0" w:color="000000"/>
+              <w:left w:val="single" w:sz="4" w:space="0" w:color="000000"/>
+              <w:bottom w:val="single" w:sz="4" w:space="0" w:color="000000"/>
+              <w:right w:val="nil"/>
+            </w:tcBorders>
+            <w:hideMark/>
+          </w:tcPr>
+          <w:p>
+            <w:pPr>
+              <w:rPr>
+                <w:b/>
+                <w:bCs/>
+                <w:lang w:val="pt-BR" w:bidi="hi-IN"/>
+              </w:rPr>
+            </w:pPr>
+            <w:r>
+              <w:rPr>
+                <w:b/>
+                <w:bCs/>
+                <w:lang w:val="pt-BR" w:bidi="hi-IN"/>
+              </w:rPr>
+              <w:t>Representante</w:t>
+            </w:r>
+          </w:p>
+        </w:tc>
+        <w:tc>
+          <w:tcPr>
+            <w:tcW w:w="6958" w:type="dxa"/>
+            <w:tcBorders>
+              <w:top w:val="single" w:sz="4" w:space="0" w:color="000000"/>
+              <w:left w:val="single" w:sz="4" w:space="0" w:color="000000"/>
+              <w:bottom w:val="single" w:sz="4" w:space="0" w:color="000000"/>
+              <w:right w:val="single" w:sz="4" w:space="0" w:color="000000"/>
+            </w:tcBorders>
+            <w:hideMark/>
+          </w:tcPr>
+          <w:p>
+            <w:pPr>
+              <w:pStyle w:val="Corpodetexto"/>
+              <w:ind w:left="0"/>
+              <w:rPr>
+                <w:lang w:val="fr-FR" w:bidi="hi-IN"/>
+              </w:rPr>
+            </w:pPr>
+            <w:r>
+              <w:rPr>
+                <w:lang w:val="fr-FR" w:bidi="hi-IN"/>
+              </w:rPr>
+              <w:t xml:space="preserve">Maria </w:t>
+            </w:r>
+            <w:r>
+              <w:rPr>
+                <w:lang w:val="fr-FR" w:bidi="hi-IN"/>
+              </w:rPr>
+              <w:t>da Silva</w:t>
+            </w:r>
+          </w:p>
+        </w:tc>
+      </w:tr>
+      <w:tr>
+        <w:tc>
+          <w:tcPr>
+            <w:tcW w:w="1890" w:type="dxa"/>
+            <w:tcBorders>
+              <w:top w:val="single" w:sz="4" w:space="0" w:color="000000"/>
+              <w:left w:val="single" w:sz="4" w:space="0" w:color="000000"/>
+              <w:bottom w:val="single" w:sz="4" w:space="0" w:color="000000"/>
+              <w:right w:val="nil"/>
+            </w:tcBorders>
+            <w:hideMark/>
+          </w:tcPr>
+          <w:p>
+            <w:pPr>
+              <w:rPr>
+                <w:b/>
+                <w:bCs/>
+                <w:lang w:val="pt-BR" w:bidi="hi-IN"/>
+              </w:rPr>
+            </w:pPr>
+            <w:r>
+              <w:rPr>
+                <w:b/>
+                <w:bCs/>
+                <w:lang w:val="pt-BR" w:bidi="hi-IN"/>
+              </w:rPr>
+              <w:t>Descrição</w:t>
+            </w:r>
+          </w:p>
+        </w:tc>
+        <w:tc>
+          <w:tcPr>
+            <w:tcW w:w="6958" w:type="dxa"/>
+            <w:tcBorders>
+              <w:top w:val="single" w:sz="4" w:space="0" w:color="000000"/>
+              <w:left w:val="single" w:sz="4" w:space="0" w:color="000000"/>
+              <w:bottom w:val="single" w:sz="4" w:space="0" w:color="000000"/>
+              <w:right w:val="single" w:sz="4" w:space="0" w:color="000000"/>
+            </w:tcBorders>
+            <w:hideMark/>
+          </w:tcPr>
+          <w:p>
+            <w:pPr>
+              <w:pStyle w:val="Corpodetexto"/>
+              <w:ind w:left="0"/>
+              <w:rPr>
+                <w:lang w:val="pt-BR" w:bidi="hi-IN"/>
+              </w:rPr>
+            </w:pPr>
+            <w:r>
+              <w:rPr>
+                <w:lang w:val="pt-BR" w:bidi="hi-IN"/>
+              </w:rPr>
+              <w:t>A atendente do caixa</w:t>
+            </w:r>
+            <w:r>
+              <w:rPr>
+                <w:lang w:val="pt-BR" w:bidi="hi-IN"/>
+              </w:rPr>
+              <w:t xml:space="preserve"> e filha do dono</w:t>
+            </w:r>
+          </w:p>
+        </w:tc>
+      </w:tr>
+      <w:tr>
+        <w:tc>
+          <w:tcPr>
+            <w:tcW w:w="1890" w:type="dxa"/>
+            <w:tcBorders>
+              <w:top w:val="single" w:sz="4" w:space="0" w:color="000000"/>
+              <w:left w:val="single" w:sz="4" w:space="0" w:color="000000"/>
+              <w:bottom w:val="single" w:sz="4" w:space="0" w:color="000000"/>
+              <w:right w:val="nil"/>
+            </w:tcBorders>
+            <w:hideMark/>
+          </w:tcPr>
+          <w:p>
+            <w:pPr>
+              <w:rPr>
+                <w:b/>
+                <w:bCs/>
+                <w:lang w:val="pt-BR" w:bidi="hi-IN"/>
+              </w:rPr>
+            </w:pPr>
+            <w:r>
+              <w:rPr>
+                <w:b/>
+                <w:bCs/>
+                <w:lang w:val="pt-BR" w:bidi="hi-IN"/>
+              </w:rPr>
+              <w:t>Tipo</w:t>
+            </w:r>
+          </w:p>
+        </w:tc>
+        <w:tc>
+          <w:tcPr>
+            <w:tcW w:w="6958" w:type="dxa"/>
+            <w:tcBorders>
+              <w:top w:val="single" w:sz="4" w:space="0" w:color="000000"/>
+              <w:left w:val="single" w:sz="4" w:space="0" w:color="000000"/>
+              <w:bottom w:val="single" w:sz="4" w:space="0" w:color="000000"/>
+              <w:right w:val="single" w:sz="4" w:space="0" w:color="000000"/>
+            </w:tcBorders>
+            <w:hideMark/>
+          </w:tcPr>
+          <w:p>
+            <w:pPr>
+              <w:pStyle w:val="Corpodetexto"/>
+              <w:ind w:left="0"/>
+              <w:rPr>
+                <w:lang w:val="pt-BR" w:bidi="hi-IN"/>
+              </w:rPr>
+            </w:pPr>
+            <w:r>
+              <w:rPr>
+                <w:lang w:val="pt-BR" w:bidi="hi-IN"/>
+              </w:rPr>
+              <w:t xml:space="preserve">Possui formação no ensino médio. </w:t>
+            </w:r>
+          </w:p>
+        </w:tc>
+      </w:tr>
+      <w:tr>
+        <w:tc>
+          <w:tcPr>
+            <w:tcW w:w="1890" w:type="dxa"/>
+            <w:tcBorders>
+              <w:top w:val="single" w:sz="4" w:space="0" w:color="000000"/>
+              <w:left w:val="single" w:sz="4" w:space="0" w:color="000000"/>
+              <w:bottom w:val="single" w:sz="4" w:space="0" w:color="000000"/>
+              <w:right w:val="nil"/>
+            </w:tcBorders>
+            <w:hideMark/>
+          </w:tcPr>
+          <w:p>
+            <w:pPr>
+              <w:rPr>
+                <w:b/>
+                <w:bCs/>
+                <w:lang w:val="pt-BR" w:bidi="hi-IN"/>
+              </w:rPr>
+            </w:pPr>
+            <w:r>
+              <w:rPr>
+                <w:b/>
+                <w:bCs/>
+                <w:lang w:val="pt-BR" w:bidi="hi-IN"/>
+              </w:rPr>
+              <w:t>Responsabilidades</w:t>
+            </w:r>
+          </w:p>
+        </w:tc>
+        <w:tc>
+          <w:tcPr>
+            <w:tcW w:w="6958" w:type="dxa"/>
+            <w:tcBorders>
+              <w:top w:val="single" w:sz="4" w:space="0" w:color="000000"/>
+              <w:left w:val="single" w:sz="4" w:space="0" w:color="000000"/>
+              <w:bottom w:val="single" w:sz="4" w:space="0" w:color="000000"/>
+              <w:right w:val="single" w:sz="4" w:space="0" w:color="000000"/>
+            </w:tcBorders>
+            <w:hideMark/>
+          </w:tcPr>
+          <w:p>
+            <w:pPr>
+              <w:pStyle w:val="Corpodetexto"/>
+              <w:ind w:left="0"/>
+              <w:rPr>
+                <w:lang w:val="fr-FR" w:bidi="hi-IN"/>
+              </w:rPr>
+            </w:pPr>
+            <w:r>
+              <w:rPr>
+                <w:lang w:val="fr-FR" w:bidi="hi-IN"/>
+              </w:rPr>
+              <w:t xml:space="preserve">Gerir o caixa, bem com informar </w:t>
+            </w:r>
+            <w:r>
+              <w:rPr>
+                <w:lang w:val="fr-FR" w:bidi="hi-IN"/>
+              </w:rPr>
+              <w:t xml:space="preserve">quanto o cliente deve pagar </w:t>
+            </w:r>
+            <w:r>
+              <w:rPr>
+                <w:lang w:val="fr-FR" w:bidi="hi-IN"/>
+              </w:rPr>
+              <w:t>e receber o pagamento.</w:t>
+            </w:r>
+          </w:p>
+        </w:tc>
+      </w:tr>
+      <w:tr>
+        <w:tc>
+          <w:tcPr>
+            <w:tcW w:w="1890" w:type="dxa"/>
+            <w:tcBorders>
+              <w:top w:val="single" w:sz="4" w:space="0" w:color="000000"/>
+              <w:left w:val="single" w:sz="4" w:space="0" w:color="000000"/>
+              <w:bottom w:val="single" w:sz="4" w:space="0" w:color="000000"/>
+              <w:right w:val="nil"/>
+            </w:tcBorders>
+            <w:hideMark/>
+          </w:tcPr>
+          <w:p>
+            <w:pPr>
+              <w:rPr>
+                <w:b/>
+                <w:bCs/>
+                <w:lang w:val="pt-BR" w:bidi="hi-IN"/>
+              </w:rPr>
+            </w:pPr>
+            <w:r>
+              <w:rPr>
+                <w:b/>
+                <w:bCs/>
+                <w:lang w:val="pt-BR" w:bidi="hi-IN"/>
+              </w:rPr>
+              <w:t>Critérios de Sucesso</w:t>
+            </w:r>
+          </w:p>
+        </w:tc>
+        <w:tc>
+          <w:tcPr>
+            <w:tcW w:w="6958" w:type="dxa"/>
+            <w:tcBorders>
+              <w:top w:val="single" w:sz="4" w:space="0" w:color="000000"/>
+              <w:left w:val="single" w:sz="4" w:space="0" w:color="000000"/>
+              <w:bottom w:val="single" w:sz="4" w:space="0" w:color="000000"/>
+              <w:right w:val="single" w:sz="4" w:space="0" w:color="000000"/>
+            </w:tcBorders>
+            <w:hideMark/>
+          </w:tcPr>
+          <w:p>
+            <w:pPr>
+              <w:pStyle w:val="Corpodetexto"/>
+              <w:ind w:left="0"/>
+              <w:rPr>
+                <w:lang w:val="pt-BR" w:bidi="hi-IN"/>
+              </w:rPr>
+            </w:pPr>
+            <w:r>
+              <w:rPr>
+                <w:lang w:val="pt-BR" w:bidi="hi-IN"/>
+              </w:rPr>
+              <w:t xml:space="preserve">Realizar com maior velocidade </w:t>
+            </w:r>
+            <w:r>
+              <w:rPr>
+                <w:lang w:val="pt-BR" w:bidi="hi-IN"/>
+              </w:rPr>
+              <w:t>o cálculo do quanto o cliente deve pagar</w:t>
+            </w:r>
+          </w:p>
+        </w:tc>
+      </w:tr>
+      <w:tr>
+        <w:tc>
+          <w:tcPr>
+            <w:tcW w:w="1890" w:type="dxa"/>
+            <w:tcBorders>
+              <w:top w:val="single" w:sz="4" w:space="0" w:color="000000"/>
+              <w:left w:val="single" w:sz="4" w:space="0" w:color="000000"/>
+              <w:bottom w:val="single" w:sz="4" w:space="0" w:color="000000"/>
+              <w:right w:val="nil"/>
+            </w:tcBorders>
+            <w:hideMark/>
+          </w:tcPr>
+          <w:p>
+            <w:pPr>
+              <w:rPr>
+                <w:b/>
+                <w:bCs/>
+                <w:lang w:val="pt-BR" w:bidi="hi-IN"/>
+              </w:rPr>
+            </w:pPr>
+            <w:r>
+              <w:rPr>
+                <w:b/>
+                <w:bCs/>
+                <w:lang w:val="pt-BR" w:bidi="hi-IN"/>
+              </w:rPr>
+              <w:t>Envolvimento</w:t>
+            </w:r>
+          </w:p>
+        </w:tc>
+        <w:tc>
+          <w:tcPr>
+            <w:tcW w:w="6958" w:type="dxa"/>
+            <w:tcBorders>
+              <w:top w:val="single" w:sz="4" w:space="0" w:color="000000"/>
+              <w:left w:val="single" w:sz="4" w:space="0" w:color="000000"/>
+              <w:bottom w:val="single" w:sz="4" w:space="0" w:color="000000"/>
+              <w:right w:val="single" w:sz="4" w:space="0" w:color="000000"/>
+            </w:tcBorders>
+            <w:hideMark/>
+          </w:tcPr>
+          <w:p>
+            <w:pPr>
+              <w:pStyle w:val="Corpodetexto"/>
+              <w:ind w:left="0"/>
+              <w:rPr>
+                <w:lang w:val="pt-BR" w:bidi="hi-IN"/>
+              </w:rPr>
+            </w:pPr>
+            <w:r>
+              <w:rPr>
+                <w:lang w:val="pt-BR" w:bidi="hi-IN"/>
+              </w:rPr>
+              <w:t>Usuário Final</w:t>
+            </w:r>
+          </w:p>
+        </w:tc>
+      </w:tr>
+      <w:tr>
+        <w:tc>
+          <w:tcPr>
+            <w:tcW w:w="1890" w:type="dxa"/>
+            <w:tcBorders>
+              <w:top w:val="single" w:sz="4" w:space="0" w:color="000000"/>
+              <w:left w:val="single" w:sz="4" w:space="0" w:color="000000"/>
+              <w:bottom w:val="single" w:sz="4" w:space="0" w:color="000000"/>
+              <w:right w:val="nil"/>
+            </w:tcBorders>
+            <w:hideMark/>
+          </w:tcPr>
+          <w:p>
+            <w:pPr>
+              <w:rPr>
+                <w:b/>
+                <w:bCs/>
+                <w:lang w:val="pt-BR" w:bidi="hi-IN"/>
+              </w:rPr>
+            </w:pPr>
+            <w:r>
+              <w:rPr>
+                <w:b/>
+                <w:bCs/>
+                <w:lang w:val="pt-BR" w:bidi="hi-IN"/>
+              </w:rPr>
+              <w:t>Produtos Liberados</w:t>
+            </w:r>
+          </w:p>
+        </w:tc>
+        <w:tc>
+          <w:tcPr>
+            <w:tcW w:w="6958" w:type="dxa"/>
+            <w:tcBorders>
+              <w:top w:val="single" w:sz="4" w:space="0" w:color="000000"/>
+              <w:left w:val="single" w:sz="4" w:space="0" w:color="000000"/>
+              <w:bottom w:val="single" w:sz="4" w:space="0" w:color="000000"/>
+              <w:right w:val="single" w:sz="4" w:space="0" w:color="000000"/>
+            </w:tcBorders>
+            <w:hideMark/>
+          </w:tcPr>
+          <w:p>
+            <w:pPr>
+              <w:pStyle w:val="Corpodetexto"/>
+              <w:ind w:left="0"/>
+              <w:rPr>
+                <w:lang w:val="pt-BR" w:bidi="hi-IN"/>
+              </w:rPr>
+            </w:pPr>
+          </w:p>
+        </w:tc>
+      </w:tr>
+      <w:tr>
+        <w:tc>
+          <w:tcPr>
+            <w:tcW w:w="1890" w:type="dxa"/>
+            <w:tcBorders>
+              <w:top w:val="single" w:sz="4" w:space="0" w:color="000000"/>
+              <w:left w:val="single" w:sz="4" w:space="0" w:color="000000"/>
+              <w:bottom w:val="single" w:sz="4" w:space="0" w:color="000000"/>
+              <w:right w:val="nil"/>
+            </w:tcBorders>
+            <w:hideMark/>
+          </w:tcPr>
+          <w:p>
+            <w:pPr>
+              <w:rPr>
+                <w:b/>
+                <w:bCs/>
+                <w:lang w:val="pt-BR" w:bidi="hi-IN"/>
+              </w:rPr>
+            </w:pPr>
+            <w:r>
+              <w:rPr>
+                <w:b/>
+                <w:bCs/>
+                <w:lang w:val="pt-BR" w:bidi="hi-IN"/>
+              </w:rPr>
+              <w:t>Comentários e Problemas</w:t>
+            </w:r>
+          </w:p>
+        </w:tc>
+        <w:tc>
+          <w:tcPr>
+            <w:tcW w:w="6958" w:type="dxa"/>
+            <w:tcBorders>
+              <w:top w:val="single" w:sz="4" w:space="0" w:color="000000"/>
+              <w:left w:val="single" w:sz="4" w:space="0" w:color="000000"/>
+              <w:bottom w:val="single" w:sz="4" w:space="0" w:color="000000"/>
+              <w:right w:val="single" w:sz="4" w:space="0" w:color="000000"/>
+            </w:tcBorders>
+          </w:tcPr>
+          <w:p>
+            <w:pPr>
+              <w:pStyle w:val="InfoBlue"/>
+              <w:ind w:left="0"/>
+              <w:rPr>
+                <w:lang w:val="pt-BR" w:bidi="hi-IN"/>
+              </w:rPr>
+            </w:pPr>
+          </w:p>
+        </w:tc>
+      </w:tr>
+    </w:tbl>
+    <w:p>
+      <w:pPr>
+        <w:rPr>
+          <w:lang w:val="pt-BR"/>
+        </w:rPr>
+      </w:pPr>
+    </w:p>
+    <w:p>
+      <w:pPr>
+        <w:rPr>
+          <w:lang w:val="pt-BR"/>
+        </w:rPr>
+      </w:pPr>
+    </w:p>
+    <w:p>
+      <w:pPr>
+        <w:rPr>
+          <w:lang w:val="pt-BR"/>
+        </w:rPr>
+      </w:pPr>
+    </w:p>
+    <w:p>
+      <w:pPr>
         <w:pStyle w:val="Ttulo2"/>
         <w:rPr>
           <w:lang w:val="pt-BR"/>
         </w:rPr>
       </w:pPr>
-      <w:bookmarkStart w:id="18" w:name="__RefHeading___Toc18206480"/>
-      <w:bookmarkEnd w:id="18"/>
+      <w:bookmarkStart w:id="17" w:name="_Toc74949796"/>
       <w:r>
         <w:rPr>
           <w:lang w:val="pt-BR"/>
         </w:rPr>
         <w:t>Necessidades dos Principais Envolvidos</w:t>
       </w:r>
+      <w:bookmarkEnd w:id="17"/>
     </w:p>
     <w:p>
       <w:pPr>
@@ -5517,7 +7235,14 @@
               <w:rPr>
                 <w:lang w:val="pt-BR" w:bidi="hi-IN"/>
               </w:rPr>
-              <w:t>Capacidade de descobrir a situação das vagas de maneira pronta e rápida, sem perder tempo.</w:t>
+              <w:t xml:space="preserve">Capacidade de descobrir a situação das vagas de maneira pronta </w:t>
+            </w:r>
+            <w:r>
+              <w:rPr>
+                <w:lang w:val="pt-BR" w:bidi="hi-IN"/>
+              </w:rPr>
+              <w:lastRenderedPageBreak/>
+              <w:t>e rápida, sem perder tempo.</w:t>
             </w:r>
           </w:p>
         </w:tc>
@@ -5546,7 +7271,15 @@
               <w:rPr>
                 <w:lang w:val="pt-BR" w:bidi="hi-IN"/>
               </w:rPr>
-              <w:t>Precisar olhar o espaço em que as vagas estão para determinar a situação delas.</w:t>
+              <w:lastRenderedPageBreak/>
+              <w:t xml:space="preserve">Precisar olhar o espaço em que as vagas estão para determinar a </w:t>
+            </w:r>
+            <w:r>
+              <w:rPr>
+                <w:lang w:val="pt-BR" w:bidi="hi-IN"/>
+              </w:rPr>
+              <w:lastRenderedPageBreak/>
+              <w:t>situação delas.</w:t>
             </w:r>
           </w:p>
         </w:tc>
@@ -5574,7 +7307,15 @@
               <w:rPr>
                 <w:lang w:val="pt-BR" w:bidi="hi-IN"/>
               </w:rPr>
-              <w:t>Ter um esquema gráfico que mostre todas as vagas e a situação de cada uma delas e que seja possível alterar a situação de cada uma.</w:t>
+              <w:lastRenderedPageBreak/>
+              <w:t xml:space="preserve">Ter um esquema gráfico que mostre todas as vagas e a situação de cada uma delas e que seja </w:t>
+            </w:r>
+            <w:r>
+              <w:rPr>
+                <w:lang w:val="pt-BR" w:bidi="hi-IN"/>
+              </w:rPr>
+              <w:lastRenderedPageBreak/>
+              <w:t>possível alterar a situação de cada uma.</w:t>
             </w:r>
           </w:p>
         </w:tc>
@@ -5603,6 +7344,7 @@
               <w:rPr>
                 <w:lang w:val="pt-BR" w:bidi="hi-IN"/>
               </w:rPr>
+              <w:lastRenderedPageBreak/>
               <w:t xml:space="preserve">Gerenciar facilmente os dados dos veículos </w:t>
             </w:r>
           </w:p>
@@ -6038,8 +7780,6 @@
           <w:lang w:val="pt-BR"/>
         </w:rPr>
       </w:pPr>
-      <w:bookmarkStart w:id="19" w:name="__RefHeading___Toc18206481"/>
-      <w:bookmarkEnd w:id="19"/>
     </w:p>
     <w:sectPr>
       <w:headerReference w:type="default" r:id="rId17"/>
@@ -6134,14 +7874,12 @@
               <w:lang w:val="pt-BR"/>
             </w:rPr>
           </w:pPr>
-          <w:proofErr w:type="spellStart"/>
           <w:r>
             <w:rPr>
               <w:lang w:val="pt-BR"/>
             </w:rPr>
             <w:t>Confidential</w:t>
           </w:r>
-          <w:proofErr w:type="spellEnd"/>
         </w:p>
       </w:tc>
       <w:tc>
@@ -6405,17 +8143,8 @@
               <w:b/>
               <w:bCs/>
             </w:rPr>
-            <w:t xml:space="preserve">Sistema de </w:t>
-          </w:r>
-          <w:proofErr w:type="spellStart"/>
-          <w:r>
-            <w:rPr>
-              <w:b/>
-              <w:bCs/>
-            </w:rPr>
-            <w:t>Estacionamento</w:t>
-          </w:r>
-          <w:proofErr w:type="spellEnd"/>
+            <w:t>Sistema de Estacionamento</w:t>
+          </w:r>
         </w:p>
       </w:tc>
       <w:tc>
@@ -6439,19 +8168,11 @@
           <w:r>
             <w:t xml:space="preserve">  </w:t>
           </w:r>
-          <w:proofErr w:type="spellStart"/>
           <w:r>
             <w:rPr>
               <w:lang w:val="pt-BR"/>
             </w:rPr>
-            <w:t>Version</w:t>
-          </w:r>
-          <w:proofErr w:type="spellEnd"/>
-          <w:r>
-            <w:rPr>
-              <w:lang w:val="pt-BR"/>
-            </w:rPr>
-            <w:t>:</w:t>
+            <w:t>Version:</w:t>
           </w:r>
           <w:r>
             <w:t xml:space="preserve"> 1.0</w:t>
@@ -6479,19 +8200,9 @@
           <w:r>
             <w:fldChar w:fldCharType="separate"/>
           </w:r>
-          <w:proofErr w:type="spellStart"/>
-          <w:r>
-            <w:t>Visão</w:t>
-          </w:r>
-          <w:proofErr w:type="spellEnd"/>
-          <w:r>
-            <w:t xml:space="preserve"> do </w:t>
-          </w:r>
-          <w:proofErr w:type="spellStart"/>
-          <w:r>
-            <w:t>Negócio</w:t>
-          </w:r>
-          <w:proofErr w:type="spellEnd"/>
+          <w:r>
+            <w:t>Visão do Negócio</w:t>
+          </w:r>
           <w:r>
             <w:fldChar w:fldCharType="end"/>
           </w:r>
@@ -6524,49 +8235,7 @@
             <w:rPr>
               <w:lang w:val="pt-BR"/>
             </w:rPr>
-            <w:t>&lt;</w:t>
-          </w:r>
-          <w:proofErr w:type="spellStart"/>
-          <w:r>
-            <w:rPr>
-              <w:lang w:val="pt-BR"/>
-            </w:rPr>
-            <w:t>dd</w:t>
-          </w:r>
-          <w:proofErr w:type="spellEnd"/>
-          <w:r>
-            <w:rPr>
-              <w:lang w:val="pt-BR"/>
-            </w:rPr>
-            <w:t>/</w:t>
-          </w:r>
-          <w:proofErr w:type="spellStart"/>
-          <w:r>
-            <w:rPr>
-              <w:lang w:val="pt-BR"/>
-            </w:rPr>
-            <w:t>mmm</w:t>
-          </w:r>
-          <w:proofErr w:type="spellEnd"/>
-          <w:r>
-            <w:rPr>
-              <w:lang w:val="pt-BR"/>
-            </w:rPr>
-            <w:t>/</w:t>
-          </w:r>
-          <w:proofErr w:type="spellStart"/>
-          <w:r>
-            <w:rPr>
-              <w:lang w:val="pt-BR"/>
-            </w:rPr>
-            <w:t>yy</w:t>
-          </w:r>
-          <w:proofErr w:type="spellEnd"/>
-          <w:r>
-            <w:rPr>
-              <w:lang w:val="pt-BR"/>
-            </w:rPr>
-            <w:t>&gt;</w:t>
+            <w:t>&lt;dd/mmm/yy&gt;</w:t>
           </w:r>
         </w:p>
       </w:tc>
@@ -6593,35 +8262,7 @@
             <w:rPr>
               <w:lang w:val="pt-BR"/>
             </w:rPr>
-            <w:t>&lt;</w:t>
-          </w:r>
-          <w:proofErr w:type="spellStart"/>
-          <w:r>
-            <w:rPr>
-              <w:lang w:val="pt-BR"/>
-            </w:rPr>
-            <w:t>document</w:t>
-          </w:r>
-          <w:proofErr w:type="spellEnd"/>
-          <w:r>
-            <w:rPr>
-              <w:lang w:val="pt-BR"/>
-            </w:rPr>
-            <w:t xml:space="preserve"> </w:t>
-          </w:r>
-          <w:proofErr w:type="spellStart"/>
-          <w:r>
-            <w:rPr>
-              <w:lang w:val="pt-BR"/>
-            </w:rPr>
-            <w:t>identifier</w:t>
-          </w:r>
-          <w:proofErr w:type="spellEnd"/>
-          <w:r>
-            <w:rPr>
-              <w:lang w:val="pt-BR"/>
-            </w:rPr>
-            <w:t>&gt;</w:t>
+            <w:t>&lt;document identifier&gt;</w:t>
           </w:r>
         </w:p>
       </w:tc>
@@ -7515,6 +9156,66 @@
     <w:abstractNumId w:val="0"/>
   </w:num>
   <w:num w:numId="8">
+    <w:abstractNumId w:val="5"/>
+    <w:lvlOverride w:ilvl="0">
+      <w:startOverride w:val="1"/>
+    </w:lvlOverride>
+    <w:lvlOverride w:ilvl="1">
+      <w:startOverride w:val="1"/>
+    </w:lvlOverride>
+    <w:lvlOverride w:ilvl="2">
+      <w:startOverride w:val="1"/>
+    </w:lvlOverride>
+    <w:lvlOverride w:ilvl="3">
+      <w:startOverride w:val="1"/>
+    </w:lvlOverride>
+    <w:lvlOverride w:ilvl="4">
+      <w:startOverride w:val="1"/>
+    </w:lvlOverride>
+    <w:lvlOverride w:ilvl="5">
+      <w:startOverride w:val="1"/>
+    </w:lvlOverride>
+    <w:lvlOverride w:ilvl="6">
+      <w:startOverride w:val="1"/>
+    </w:lvlOverride>
+    <w:lvlOverride w:ilvl="7">
+      <w:startOverride w:val="1"/>
+    </w:lvlOverride>
+    <w:lvlOverride w:ilvl="8">
+      <w:startOverride w:val="1"/>
+    </w:lvlOverride>
+  </w:num>
+  <w:num w:numId="9">
+    <w:abstractNumId w:val="5"/>
+    <w:lvlOverride w:ilvl="0">
+      <w:startOverride w:val="1"/>
+    </w:lvlOverride>
+    <w:lvlOverride w:ilvl="1">
+      <w:startOverride w:val="1"/>
+    </w:lvlOverride>
+    <w:lvlOverride w:ilvl="2">
+      <w:startOverride w:val="1"/>
+    </w:lvlOverride>
+    <w:lvlOverride w:ilvl="3">
+      <w:startOverride w:val="1"/>
+    </w:lvlOverride>
+    <w:lvlOverride w:ilvl="4">
+      <w:startOverride w:val="1"/>
+    </w:lvlOverride>
+    <w:lvlOverride w:ilvl="5">
+      <w:startOverride w:val="1"/>
+    </w:lvlOverride>
+    <w:lvlOverride w:ilvl="6">
+      <w:startOverride w:val="1"/>
+    </w:lvlOverride>
+    <w:lvlOverride w:ilvl="7">
+      <w:startOverride w:val="1"/>
+    </w:lvlOverride>
+    <w:lvlOverride w:ilvl="8">
+      <w:startOverride w:val="1"/>
+    </w:lvlOverride>
+  </w:num>
+  <w:num w:numId="10">
     <w:abstractNumId w:val="5"/>
     <w:lvlOverride w:ilvl="0">
       <w:startOverride w:val="1"/>
@@ -7998,8 +9699,8 @@
     <w:name w:val="heading 3"/>
     <w:basedOn w:val="Ttulo1"/>
     <w:next w:val="Normal"/>
+    <w:link w:val="Ttulo3Char"/>
     <w:uiPriority w:val="9"/>
-    <w:semiHidden/>
     <w:unhideWhenUsed/>
     <w:qFormat/>
     <w:pPr>
@@ -9550,6 +11251,7 @@
     <w:name w:val="toc 1"/>
     <w:basedOn w:val="Normal"/>
     <w:next w:val="Normal"/>
+    <w:uiPriority w:val="39"/>
     <w:pPr>
       <w:tabs>
         <w:tab w:val="right" w:pos="9360"/>
@@ -9562,6 +11264,7 @@
     <w:name w:val="toc 2"/>
     <w:basedOn w:val="Normal"/>
     <w:next w:val="Normal"/>
+    <w:uiPriority w:val="39"/>
     <w:pPr>
       <w:tabs>
         <w:tab w:val="right" w:pos="9360"/>
@@ -9573,6 +11276,7 @@
     <w:name w:val="toc 3"/>
     <w:basedOn w:val="Normal"/>
     <w:next w:val="Normal"/>
+    <w:uiPriority w:val="39"/>
     <w:pPr>
       <w:tabs>
         <w:tab w:val="left" w:pos="1440"/>
@@ -10013,6 +11717,21 @@
     <w:rsid w:val="00DF240E"/>
     <w:rPr>
       <w:rFonts w:ascii="Times New Roman;Georgia" w:eastAsia="Times New Roman;Georgia" w:hAnsi="Times New Roman;Georgia" w:cs="Times New Roman;Georgia"/>
+      <w:sz w:val="20"/>
+      <w:szCs w:val="20"/>
+      <w:lang w:val="en-US" w:bidi="ar-SA"/>
+    </w:rPr>
+  </w:style>
+  <w:style w:type="character" w:customStyle="1" w:styleId="Ttulo3Char">
+    <w:name w:val="Título 3 Char"/>
+    <w:basedOn w:val="Fontepargpadro"/>
+    <w:link w:val="Ttulo3"/>
+    <w:uiPriority w:val="9"/>
+    <w:rsid w:val="005C79BA"/>
+    <w:rPr>
+      <w:rFonts w:ascii="Arial;Arial" w:eastAsia="Times New Roman;Georgia" w:hAnsi="Arial;Arial" w:cs="Arial;Arial"/>
+      <w:i/>
+      <w:iCs/>
       <w:sz w:val="20"/>
       <w:szCs w:val="20"/>
       <w:lang w:val="en-US" w:bidi="ar-SA"/>
@@ -10317,21 +12036,10 @@
 </file>
 
 <file path=customXml/item1.xml><?xml version="1.0" encoding="utf-8"?>
-<?mso-contentType ?>
-<FormTemplates xmlns="http://schemas.microsoft.com/sharepoint/v3/contenttype/forms">
-  <Display>DocumentLibraryForm</Display>
-  <Edit>DocumentLibraryForm</Edit>
-  <New>DocumentLibraryForm</New>
-</FormTemplates>
+<b:Sources xmlns:b="http://schemas.openxmlformats.org/officeDocument/2006/bibliography" xmlns="http://schemas.openxmlformats.org/officeDocument/2006/bibliography" SelectedStyle="\APASixthEditionOfficeOnline.xsl" StyleName="APA" Version="6"/>
 </file>
 
 <file path=customXml/item2.xml><?xml version="1.0" encoding="utf-8"?>
-<p:properties xmlns:p="http://schemas.microsoft.com/office/2006/metadata/properties" xmlns:xsi="http://www.w3.org/2001/XMLSchema-instance" xmlns:pc="http://schemas.microsoft.com/office/infopath/2007/PartnerControls">
-  <documentManagement/>
-</p:properties>
-</file>
-
-<file path=customXml/item3.xml><?xml version="1.0" encoding="utf-8"?>
 <ct:contentTypeSchema xmlns:ct="http://schemas.microsoft.com/office/2006/metadata/contentType" xmlns:ma="http://schemas.microsoft.com/office/2006/metadata/properties/metaAttributes" ct:_="" ma:_="" ma:contentTypeName="Documento" ma:contentTypeID="0x010100D567BC88D0EA554B9D35A3EA1F300FCA" ma:contentTypeVersion="8" ma:contentTypeDescription="Crie um novo documento." ma:contentTypeScope="" ma:versionID="d3de04709272ec63fe52e2d40b6a3b2a">
   <xsd:schema xmlns:xsd="http://www.w3.org/2001/XMLSchema" xmlns:xs="http://www.w3.org/2001/XMLSchema" xmlns:p="http://schemas.microsoft.com/office/2006/metadata/properties" xmlns:ns2="ba930f98-1c64-4d7c-9dbd-b037ef7f7a24" xmlns:ns3="e62f5f66-b479-429d-bedb-4697dba5feb2" targetNamespace="http://schemas.microsoft.com/office/2006/metadata/properties" ma:root="true" ma:fieldsID="3f729a8a70cb468f7525bfd373c7cc83" ns2:_="" ns3:_="">
     <xsd:import namespace="ba930f98-1c64-4d7c-9dbd-b037ef7f7a24"/>
@@ -10522,28 +12230,30 @@
 </ct:contentTypeSchema>
 </file>
 
+<file path=customXml/item3.xml><?xml version="1.0" encoding="utf-8"?>
+<p:properties xmlns:p="http://schemas.microsoft.com/office/2006/metadata/properties" xmlns:xsi="http://www.w3.org/2001/XMLSchema-instance" xmlns:pc="http://schemas.microsoft.com/office/infopath/2007/PartnerControls">
+  <documentManagement/>
+</p:properties>
+</file>
+
 <file path=customXml/item4.xml><?xml version="1.0" encoding="utf-8"?>
-<b:Sources xmlns:b="http://schemas.openxmlformats.org/officeDocument/2006/bibliography" xmlns="http://schemas.openxmlformats.org/officeDocument/2006/bibliography" SelectedStyle="\APASixthEditionOfficeOnline.xsl" StyleName="APA" Version="6"/>
+<?mso-contentType ?>
+<FormTemplates xmlns="http://schemas.microsoft.com/sharepoint/v3/contenttype/forms">
+  <Display>DocumentLibraryForm</Display>
+  <Edit>DocumentLibraryForm</Edit>
+  <New>DocumentLibraryForm</New>
+</FormTemplates>
 </file>
 
 <file path=customXml/itemProps1.xml><?xml version="1.0" encoding="utf-8"?>
-<ds:datastoreItem xmlns:ds="http://schemas.openxmlformats.org/officeDocument/2006/customXml" ds:itemID="{18EA3197-3160-41FF-A546-9691DEFA66FF}">
+<ds:datastoreItem xmlns:ds="http://schemas.openxmlformats.org/officeDocument/2006/customXml" ds:itemID="{1142006E-9581-4B9A-8EAB-D8DEDDA43198}">
   <ds:schemaRefs>
-    <ds:schemaRef ds:uri="http://schemas.microsoft.com/sharepoint/v3/contenttype/forms"/>
+    <ds:schemaRef ds:uri="http://schemas.openxmlformats.org/officeDocument/2006/bibliography"/>
   </ds:schemaRefs>
 </ds:datastoreItem>
 </file>
 
 <file path=customXml/itemProps2.xml><?xml version="1.0" encoding="utf-8"?>
-<ds:datastoreItem xmlns:ds="http://schemas.openxmlformats.org/officeDocument/2006/customXml" ds:itemID="{E40D4A78-B0D9-42DA-BD30-B9E9CAE9FAD8}">
-  <ds:schemaRefs>
-    <ds:schemaRef ds:uri="http://schemas.microsoft.com/office/2006/metadata/properties"/>
-    <ds:schemaRef ds:uri="http://schemas.microsoft.com/office/infopath/2007/PartnerControls"/>
-  </ds:schemaRefs>
-</ds:datastoreItem>
-</file>
-
-<file path=customXml/itemProps3.xml><?xml version="1.0" encoding="utf-8"?>
 <ds:datastoreItem xmlns:ds="http://schemas.openxmlformats.org/officeDocument/2006/customXml" ds:itemID="{1D528C16-EDBC-404E-AA4C-B163F3046699}">
   <ds:schemaRefs>
     <ds:schemaRef ds:uri="http://schemas.microsoft.com/office/2006/metadata/contentType"/>
@@ -10562,10 +12272,19 @@
 </ds:datastoreItem>
 </file>
 
+<file path=customXml/itemProps3.xml><?xml version="1.0" encoding="utf-8"?>
+<ds:datastoreItem xmlns:ds="http://schemas.openxmlformats.org/officeDocument/2006/customXml" ds:itemID="{E40D4A78-B0D9-42DA-BD30-B9E9CAE9FAD8}">
+  <ds:schemaRefs>
+    <ds:schemaRef ds:uri="http://schemas.microsoft.com/office/2006/metadata/properties"/>
+    <ds:schemaRef ds:uri="http://schemas.microsoft.com/office/infopath/2007/PartnerControls"/>
+  </ds:schemaRefs>
+</ds:datastoreItem>
+</file>
+
 <file path=customXml/itemProps4.xml><?xml version="1.0" encoding="utf-8"?>
-<ds:datastoreItem xmlns:ds="http://schemas.openxmlformats.org/officeDocument/2006/customXml" ds:itemID="{1142006E-9581-4B9A-8EAB-D8DEDDA43198}">
+<ds:datastoreItem xmlns:ds="http://schemas.openxmlformats.org/officeDocument/2006/customXml" ds:itemID="{18EA3197-3160-41FF-A546-9691DEFA66FF}">
   <ds:schemaRefs>
-    <ds:schemaRef ds:uri="http://schemas.openxmlformats.org/officeDocument/2006/bibliography"/>
+    <ds:schemaRef ds:uri="http://schemas.microsoft.com/sharepoint/v3/contenttype/forms"/>
   </ds:schemaRefs>
 </ds:datastoreItem>
 </file>
</xml_diff>